<commit_message>
zadatak za angular - dodat opis u word
</commit_message>
<xml_diff>
--- a/RS1_2024_25_template_1/dokumenti/RS1_2024_25_angular_template1_opis.docx
+++ b/RS1_2024_25_template_1/dokumenti/RS1_2024_25_angular_template1_opis.docx
@@ -35,8 +35,17 @@
                 <w:rFonts w:ascii="Courier New" w:hAnsi="Courier New" w:cs="Courier New"/>
                 <w:lang w:val="hr-HR"/>
               </w:rPr>
-              <w:t>cd app</w:t>
-            </w:r>
+              <w:t xml:space="preserve">cd </w:t>
+            </w:r>
+            <w:proofErr w:type="spellStart"/>
+            <w:r>
+              <w:rPr>
+                <w:rFonts w:ascii="Courier New" w:hAnsi="Courier New" w:cs="Courier New"/>
+                <w:lang w:val="hr-HR"/>
+              </w:rPr>
+              <w:t>app</w:t>
+            </w:r>
+            <w:proofErr w:type="spellEnd"/>
           </w:p>
           <w:p>
             <w:pPr>
@@ -50,8 +59,17 @@
                 <w:rFonts w:ascii="Courier New" w:hAnsi="Courier New" w:cs="Courier New"/>
                 <w:lang w:val="hr-HR"/>
               </w:rPr>
-              <w:t>md modules</w:t>
-            </w:r>
+              <w:t xml:space="preserve">md </w:t>
+            </w:r>
+            <w:proofErr w:type="spellStart"/>
+            <w:r>
+              <w:rPr>
+                <w:rFonts w:ascii="Courier New" w:hAnsi="Courier New" w:cs="Courier New"/>
+                <w:lang w:val="hr-HR"/>
+              </w:rPr>
+              <w:t>modules</w:t>
+            </w:r>
+            <w:proofErr w:type="spellEnd"/>
           </w:p>
           <w:p>
             <w:pPr>
@@ -65,8 +83,17 @@
                 <w:rFonts w:ascii="Courier New" w:hAnsi="Courier New" w:cs="Courier New"/>
                 <w:lang w:val="hr-HR"/>
               </w:rPr>
-              <w:t>cd modules</w:t>
-            </w:r>
+              <w:t xml:space="preserve">cd </w:t>
+            </w:r>
+            <w:proofErr w:type="spellStart"/>
+            <w:r>
+              <w:rPr>
+                <w:rFonts w:ascii="Courier New" w:hAnsi="Courier New" w:cs="Courier New"/>
+                <w:lang w:val="hr-HR"/>
+              </w:rPr>
+              <w:t>modules</w:t>
+            </w:r>
+            <w:proofErr w:type="spellEnd"/>
           </w:p>
           <w:p>
             <w:pPr>
@@ -83,13 +110,31 @@
                 <w:lang w:val="hr-HR"/>
               </w:rPr>
             </w:pPr>
-            <w:r>
-              <w:rPr>
-                <w:rFonts w:ascii="Courier New" w:hAnsi="Courier New" w:cs="Courier New"/>
-                <w:lang w:val="hr-HR"/>
-              </w:rPr>
-              <w:t>ng g module shared</w:t>
-            </w:r>
+            <w:proofErr w:type="spellStart"/>
+            <w:r>
+              <w:rPr>
+                <w:rFonts w:ascii="Courier New" w:hAnsi="Courier New" w:cs="Courier New"/>
+                <w:lang w:val="hr-HR"/>
+              </w:rPr>
+              <w:t>ng</w:t>
+            </w:r>
+            <w:proofErr w:type="spellEnd"/>
+            <w:r>
+              <w:rPr>
+                <w:rFonts w:ascii="Courier New" w:hAnsi="Courier New" w:cs="Courier New"/>
+                <w:lang w:val="hr-HR"/>
+              </w:rPr>
+              <w:t xml:space="preserve"> g module </w:t>
+            </w:r>
+            <w:proofErr w:type="spellStart"/>
+            <w:r>
+              <w:rPr>
+                <w:rFonts w:ascii="Courier New" w:hAnsi="Courier New" w:cs="Courier New"/>
+                <w:lang w:val="hr-HR"/>
+              </w:rPr>
+              <w:t>shared</w:t>
+            </w:r>
+            <w:proofErr w:type="spellEnd"/>
           </w:p>
           <w:p>
             <w:pPr>
@@ -98,13 +143,47 @@
                 <w:lang w:val="hr-HR"/>
               </w:rPr>
             </w:pPr>
-            <w:r>
-              <w:rPr>
-                <w:rFonts w:ascii="Courier New" w:hAnsi="Courier New" w:cs="Courier New"/>
-                <w:lang w:val="hr-HR"/>
-              </w:rPr>
-              <w:t>ng g module public --routing</w:t>
-            </w:r>
+            <w:proofErr w:type="spellStart"/>
+            <w:r>
+              <w:rPr>
+                <w:rFonts w:ascii="Courier New" w:hAnsi="Courier New" w:cs="Courier New"/>
+                <w:lang w:val="hr-HR"/>
+              </w:rPr>
+              <w:t>ng</w:t>
+            </w:r>
+            <w:proofErr w:type="spellEnd"/>
+            <w:r>
+              <w:rPr>
+                <w:rFonts w:ascii="Courier New" w:hAnsi="Courier New" w:cs="Courier New"/>
+                <w:lang w:val="hr-HR"/>
+              </w:rPr>
+              <w:t xml:space="preserve"> g module </w:t>
+            </w:r>
+            <w:proofErr w:type="spellStart"/>
+            <w:r>
+              <w:rPr>
+                <w:rFonts w:ascii="Courier New" w:hAnsi="Courier New" w:cs="Courier New"/>
+                <w:lang w:val="hr-HR"/>
+              </w:rPr>
+              <w:t>public</w:t>
+            </w:r>
+            <w:proofErr w:type="spellEnd"/>
+            <w:r>
+              <w:rPr>
+                <w:rFonts w:ascii="Courier New" w:hAnsi="Courier New" w:cs="Courier New"/>
+                <w:lang w:val="hr-HR"/>
+              </w:rPr>
+              <w:t xml:space="preserve"> --</w:t>
+            </w:r>
+            <w:proofErr w:type="spellStart"/>
+            <w:r>
+              <w:rPr>
+                <w:rFonts w:ascii="Courier New" w:hAnsi="Courier New" w:cs="Courier New"/>
+                <w:lang w:val="hr-HR"/>
+              </w:rPr>
+              <w:t>routing</w:t>
+            </w:r>
+            <w:proofErr w:type="spellEnd"/>
           </w:p>
           <w:p>
             <w:pPr>
@@ -113,13 +192,47 @@
                 <w:lang w:val="hr-HR"/>
               </w:rPr>
             </w:pPr>
-            <w:r>
-              <w:rPr>
-                <w:rFonts w:ascii="Courier New" w:hAnsi="Courier New" w:cs="Courier New"/>
-                <w:lang w:val="hr-HR"/>
-              </w:rPr>
-              <w:t>ng g module admin --routing</w:t>
-            </w:r>
+            <w:proofErr w:type="spellStart"/>
+            <w:r>
+              <w:rPr>
+                <w:rFonts w:ascii="Courier New" w:hAnsi="Courier New" w:cs="Courier New"/>
+                <w:lang w:val="hr-HR"/>
+              </w:rPr>
+              <w:t>ng</w:t>
+            </w:r>
+            <w:proofErr w:type="spellEnd"/>
+            <w:r>
+              <w:rPr>
+                <w:rFonts w:ascii="Courier New" w:hAnsi="Courier New" w:cs="Courier New"/>
+                <w:lang w:val="hr-HR"/>
+              </w:rPr>
+              <w:t xml:space="preserve"> g module </w:t>
+            </w:r>
+            <w:proofErr w:type="spellStart"/>
+            <w:r>
+              <w:rPr>
+                <w:rFonts w:ascii="Courier New" w:hAnsi="Courier New" w:cs="Courier New"/>
+                <w:lang w:val="hr-HR"/>
+              </w:rPr>
+              <w:t>admin</w:t>
+            </w:r>
+            <w:proofErr w:type="spellEnd"/>
+            <w:r>
+              <w:rPr>
+                <w:rFonts w:ascii="Courier New" w:hAnsi="Courier New" w:cs="Courier New"/>
+                <w:lang w:val="hr-HR"/>
+              </w:rPr>
+              <w:t xml:space="preserve"> --</w:t>
+            </w:r>
+            <w:proofErr w:type="spellStart"/>
+            <w:r>
+              <w:rPr>
+                <w:rFonts w:ascii="Courier New" w:hAnsi="Courier New" w:cs="Courier New"/>
+                <w:lang w:val="hr-HR"/>
+              </w:rPr>
+              <w:t>routing</w:t>
+            </w:r>
+            <w:proofErr w:type="spellEnd"/>
           </w:p>
           <w:p>
             <w:pPr>
@@ -141,8 +254,17 @@
                 <w:rFonts w:ascii="Courier New" w:hAnsi="Courier New" w:cs="Courier New"/>
                 <w:lang w:val="hr-HR"/>
               </w:rPr>
-              <w:t>cd admin</w:t>
-            </w:r>
+              <w:t xml:space="preserve">cd </w:t>
+            </w:r>
+            <w:proofErr w:type="spellStart"/>
+            <w:r>
+              <w:rPr>
+                <w:rFonts w:ascii="Courier New" w:hAnsi="Courier New" w:cs="Courier New"/>
+                <w:lang w:val="hr-HR"/>
+              </w:rPr>
+              <w:t>admin</w:t>
+            </w:r>
+            <w:proofErr w:type="spellEnd"/>
           </w:p>
           <w:p>
             <w:pPr>
@@ -151,13 +273,47 @@
                 <w:lang w:val="hr-HR"/>
               </w:rPr>
             </w:pPr>
-            <w:r>
-              <w:rPr>
-                <w:rFonts w:ascii="Courier New" w:hAnsi="Courier New" w:cs="Courier New"/>
-                <w:lang w:val="hr-HR"/>
-              </w:rPr>
-              <w:t>ng g component cities</w:t>
-            </w:r>
+            <w:proofErr w:type="spellStart"/>
+            <w:r>
+              <w:rPr>
+                <w:rFonts w:ascii="Courier New" w:hAnsi="Courier New" w:cs="Courier New"/>
+                <w:lang w:val="hr-HR"/>
+              </w:rPr>
+              <w:t>ng</w:t>
+            </w:r>
+            <w:proofErr w:type="spellEnd"/>
+            <w:r>
+              <w:rPr>
+                <w:rFonts w:ascii="Courier New" w:hAnsi="Courier New" w:cs="Courier New"/>
+                <w:lang w:val="hr-HR"/>
+              </w:rPr>
+              <w:t xml:space="preserve"> g </w:t>
+            </w:r>
+            <w:proofErr w:type="spellStart"/>
+            <w:r>
+              <w:rPr>
+                <w:rFonts w:ascii="Courier New" w:hAnsi="Courier New" w:cs="Courier New"/>
+                <w:lang w:val="hr-HR"/>
+              </w:rPr>
+              <w:t>component</w:t>
+            </w:r>
+            <w:proofErr w:type="spellEnd"/>
+            <w:r>
+              <w:rPr>
+                <w:rFonts w:ascii="Courier New" w:hAnsi="Courier New" w:cs="Courier New"/>
+                <w:lang w:val="hr-HR"/>
+              </w:rPr>
+              <w:t xml:space="preserve"> </w:t>
+            </w:r>
+            <w:proofErr w:type="spellStart"/>
+            <w:r>
+              <w:rPr>
+                <w:rFonts w:ascii="Courier New" w:hAnsi="Courier New" w:cs="Courier New"/>
+                <w:lang w:val="hr-HR"/>
+              </w:rPr>
+              <w:t>cities</w:t>
+            </w:r>
+            <w:proofErr w:type="spellEnd"/>
           </w:p>
           <w:p>
             <w:pPr>
@@ -179,8 +335,17 @@
                 <w:rFonts w:ascii="Courier New" w:hAnsi="Courier New" w:cs="Courier New"/>
                 <w:lang w:val="hr-HR"/>
               </w:rPr>
-              <w:t>cd cities</w:t>
-            </w:r>
+              <w:t xml:space="preserve">cd </w:t>
+            </w:r>
+            <w:proofErr w:type="spellStart"/>
+            <w:r>
+              <w:rPr>
+                <w:rFonts w:ascii="Courier New" w:hAnsi="Courier New" w:cs="Courier New"/>
+                <w:lang w:val="hr-HR"/>
+              </w:rPr>
+              <w:t>cities</w:t>
+            </w:r>
+            <w:proofErr w:type="spellEnd"/>
           </w:p>
           <w:p>
             <w:pPr>
@@ -189,13 +354,47 @@
                 <w:lang w:val="hr-HR"/>
               </w:rPr>
             </w:pPr>
-            <w:r>
-              <w:rPr>
-                <w:rFonts w:ascii="Courier New" w:hAnsi="Courier New" w:cs="Courier New"/>
-                <w:lang w:val="hr-HR"/>
-              </w:rPr>
-              <w:t>ng g component cities-edit</w:t>
-            </w:r>
+            <w:proofErr w:type="spellStart"/>
+            <w:r>
+              <w:rPr>
+                <w:rFonts w:ascii="Courier New" w:hAnsi="Courier New" w:cs="Courier New"/>
+                <w:lang w:val="hr-HR"/>
+              </w:rPr>
+              <w:t>ng</w:t>
+            </w:r>
+            <w:proofErr w:type="spellEnd"/>
+            <w:r>
+              <w:rPr>
+                <w:rFonts w:ascii="Courier New" w:hAnsi="Courier New" w:cs="Courier New"/>
+                <w:lang w:val="hr-HR"/>
+              </w:rPr>
+              <w:t xml:space="preserve"> g </w:t>
+            </w:r>
+            <w:proofErr w:type="spellStart"/>
+            <w:r>
+              <w:rPr>
+                <w:rFonts w:ascii="Courier New" w:hAnsi="Courier New" w:cs="Courier New"/>
+                <w:lang w:val="hr-HR"/>
+              </w:rPr>
+              <w:t>component</w:t>
+            </w:r>
+            <w:proofErr w:type="spellEnd"/>
+            <w:r>
+              <w:rPr>
+                <w:rFonts w:ascii="Courier New" w:hAnsi="Courier New" w:cs="Courier New"/>
+                <w:lang w:val="hr-HR"/>
+              </w:rPr>
+              <w:t xml:space="preserve"> </w:t>
+            </w:r>
+            <w:proofErr w:type="spellStart"/>
+            <w:r>
+              <w:rPr>
+                <w:rFonts w:ascii="Courier New" w:hAnsi="Courier New" w:cs="Courier New"/>
+                <w:lang w:val="hr-HR"/>
+              </w:rPr>
+              <w:t>cities-edit</w:t>
+            </w:r>
+            <w:proofErr w:type="spellEnd"/>
           </w:p>
           <w:p>
             <w:pPr>
@@ -225,8 +424,17 @@
                 <w:rFonts w:ascii="Courier New" w:hAnsi="Courier New" w:cs="Courier New"/>
                 <w:lang w:val="hr-HR"/>
               </w:rPr>
-              <w:t>└───app</w:t>
-            </w:r>
+              <w:t>└───</w:t>
+            </w:r>
+            <w:proofErr w:type="spellStart"/>
+            <w:r>
+              <w:rPr>
+                <w:rFonts w:ascii="Courier New" w:hAnsi="Courier New" w:cs="Courier New"/>
+                <w:lang w:val="hr-HR"/>
+              </w:rPr>
+              <w:t>app</w:t>
+            </w:r>
+            <w:proofErr w:type="spellEnd"/>
           </w:p>
           <w:p>
             <w:pPr>
@@ -240,8 +448,17 @@
                 <w:rFonts w:ascii="Courier New" w:hAnsi="Courier New" w:cs="Courier New"/>
                 <w:lang w:val="hr-HR"/>
               </w:rPr>
-              <w:t xml:space="preserve">    ├───auth-guards</w:t>
-            </w:r>
+              <w:t xml:space="preserve">    ├───</w:t>
+            </w:r>
+            <w:proofErr w:type="spellStart"/>
+            <w:r>
+              <w:rPr>
+                <w:rFonts w:ascii="Courier New" w:hAnsi="Courier New" w:cs="Courier New"/>
+                <w:lang w:val="hr-HR"/>
+              </w:rPr>
+              <w:t>auth-guards</w:t>
+            </w:r>
+            <w:proofErr w:type="spellEnd"/>
           </w:p>
           <w:p>
             <w:pPr>
@@ -255,8 +472,17 @@
                 <w:rFonts w:ascii="Courier New" w:hAnsi="Courier New" w:cs="Courier New"/>
                 <w:lang w:val="hr-HR"/>
               </w:rPr>
-              <w:t xml:space="preserve">    ├───endpoints</w:t>
-            </w:r>
+              <w:t xml:space="preserve">    ├───</w:t>
+            </w:r>
+            <w:proofErr w:type="spellStart"/>
+            <w:r>
+              <w:rPr>
+                <w:rFonts w:ascii="Courier New" w:hAnsi="Courier New" w:cs="Courier New"/>
+                <w:lang w:val="hr-HR"/>
+              </w:rPr>
+              <w:t>endpoints</w:t>
+            </w:r>
+            <w:proofErr w:type="spellEnd"/>
           </w:p>
           <w:p>
             <w:pPr>
@@ -270,8 +496,17 @@
                 <w:rFonts w:ascii="Courier New" w:hAnsi="Courier New" w:cs="Courier New"/>
                 <w:lang w:val="hr-HR"/>
               </w:rPr>
-              <w:t xml:space="preserve">    │   ├───auth-endpoints</w:t>
-            </w:r>
+              <w:t xml:space="preserve">    │   ├───</w:t>
+            </w:r>
+            <w:proofErr w:type="spellStart"/>
+            <w:r>
+              <w:rPr>
+                <w:rFonts w:ascii="Courier New" w:hAnsi="Courier New" w:cs="Courier New"/>
+                <w:lang w:val="hr-HR"/>
+              </w:rPr>
+              <w:t>auth-endpoints</w:t>
+            </w:r>
+            <w:proofErr w:type="spellEnd"/>
           </w:p>
           <w:p>
             <w:pPr>
@@ -285,8 +520,17 @@
                 <w:rFonts w:ascii="Courier New" w:hAnsi="Courier New" w:cs="Courier New"/>
                 <w:lang w:val="hr-HR"/>
               </w:rPr>
-              <w:t xml:space="preserve">    │   ├───city-endpoints</w:t>
-            </w:r>
+              <w:t xml:space="preserve">    │   ├───</w:t>
+            </w:r>
+            <w:proofErr w:type="spellStart"/>
+            <w:r>
+              <w:rPr>
+                <w:rFonts w:ascii="Courier New" w:hAnsi="Courier New" w:cs="Courier New"/>
+                <w:lang w:val="hr-HR"/>
+              </w:rPr>
+              <w:t>city-endpoints</w:t>
+            </w:r>
+            <w:proofErr w:type="spellEnd"/>
           </w:p>
           <w:p>
             <w:pPr>
@@ -300,8 +544,17 @@
                 <w:rFonts w:ascii="Courier New" w:hAnsi="Courier New" w:cs="Courier New"/>
                 <w:lang w:val="hr-HR"/>
               </w:rPr>
-              <w:t xml:space="preserve">    │   └───country-endpoints</w:t>
-            </w:r>
+              <w:t xml:space="preserve">    │   └───</w:t>
+            </w:r>
+            <w:proofErr w:type="spellStart"/>
+            <w:r>
+              <w:rPr>
+                <w:rFonts w:ascii="Courier New" w:hAnsi="Courier New" w:cs="Courier New"/>
+                <w:lang w:val="hr-HR"/>
+              </w:rPr>
+              <w:t>country-endpoints</w:t>
+            </w:r>
+            <w:proofErr w:type="spellEnd"/>
           </w:p>
           <w:p>
             <w:pPr>
@@ -315,8 +568,17 @@
                 <w:rFonts w:ascii="Courier New" w:hAnsi="Courier New" w:cs="Courier New"/>
                 <w:lang w:val="hr-HR"/>
               </w:rPr>
-              <w:t xml:space="preserve">    ├───helper</w:t>
-            </w:r>
+              <w:t xml:space="preserve">    ├───</w:t>
+            </w:r>
+            <w:proofErr w:type="spellStart"/>
+            <w:r>
+              <w:rPr>
+                <w:rFonts w:ascii="Courier New" w:hAnsi="Courier New" w:cs="Courier New"/>
+                <w:lang w:val="hr-HR"/>
+              </w:rPr>
+              <w:t>helper</w:t>
+            </w:r>
+            <w:proofErr w:type="spellEnd"/>
           </w:p>
           <w:p>
             <w:pPr>
@@ -330,8 +592,17 @@
                 <w:rFonts w:ascii="Courier New" w:hAnsi="Courier New" w:cs="Courier New"/>
                 <w:lang w:val="hr-HR"/>
               </w:rPr>
-              <w:t xml:space="preserve">    ├───modules</w:t>
-            </w:r>
+              <w:t xml:space="preserve">    ├───</w:t>
+            </w:r>
+            <w:proofErr w:type="spellStart"/>
+            <w:r>
+              <w:rPr>
+                <w:rFonts w:ascii="Courier New" w:hAnsi="Courier New" w:cs="Courier New"/>
+                <w:lang w:val="hr-HR"/>
+              </w:rPr>
+              <w:t>modules</w:t>
+            </w:r>
+            <w:proofErr w:type="spellEnd"/>
           </w:p>
           <w:p>
             <w:pPr>
@@ -345,8 +616,17 @@
                 <w:rFonts w:ascii="Courier New" w:hAnsi="Courier New" w:cs="Courier New"/>
                 <w:lang w:val="hr-HR"/>
               </w:rPr>
-              <w:t xml:space="preserve">    │   ├───admin</w:t>
-            </w:r>
+              <w:t xml:space="preserve">    │   ├───</w:t>
+            </w:r>
+            <w:proofErr w:type="spellStart"/>
+            <w:r>
+              <w:rPr>
+                <w:rFonts w:ascii="Courier New" w:hAnsi="Courier New" w:cs="Courier New"/>
+                <w:lang w:val="hr-HR"/>
+              </w:rPr>
+              <w:t>admin</w:t>
+            </w:r>
+            <w:proofErr w:type="spellEnd"/>
           </w:p>
           <w:p>
             <w:pPr>
@@ -360,8 +640,17 @@
                 <w:rFonts w:ascii="Courier New" w:hAnsi="Courier New" w:cs="Courier New"/>
                 <w:lang w:val="hr-HR"/>
               </w:rPr>
-              <w:t xml:space="preserve">    │   │   ├───admin-error-page</w:t>
-            </w:r>
+              <w:t xml:space="preserve">    │   │   ├───</w:t>
+            </w:r>
+            <w:proofErr w:type="spellStart"/>
+            <w:r>
+              <w:rPr>
+                <w:rFonts w:ascii="Courier New" w:hAnsi="Courier New" w:cs="Courier New"/>
+                <w:lang w:val="hr-HR"/>
+              </w:rPr>
+              <w:t>admin-error-page</w:t>
+            </w:r>
+            <w:proofErr w:type="spellEnd"/>
           </w:p>
           <w:p>
             <w:pPr>
@@ -375,8 +664,17 @@
                 <w:rFonts w:ascii="Courier New" w:hAnsi="Courier New" w:cs="Courier New"/>
                 <w:lang w:val="hr-HR"/>
               </w:rPr>
-              <w:t xml:space="preserve">    │   │   ├───admin-layout</w:t>
-            </w:r>
+              <w:t xml:space="preserve">    │   │   ├───</w:t>
+            </w:r>
+            <w:proofErr w:type="spellStart"/>
+            <w:r>
+              <w:rPr>
+                <w:rFonts w:ascii="Courier New" w:hAnsi="Courier New" w:cs="Courier New"/>
+                <w:lang w:val="hr-HR"/>
+              </w:rPr>
+              <w:t>admin-layout</w:t>
+            </w:r>
+            <w:proofErr w:type="spellEnd"/>
           </w:p>
           <w:p>
             <w:pPr>
@@ -390,8 +688,17 @@
                 <w:rFonts w:ascii="Courier New" w:hAnsi="Courier New" w:cs="Courier New"/>
                 <w:lang w:val="hr-HR"/>
               </w:rPr>
-              <w:t xml:space="preserve">    │   │   ├───cities</w:t>
-            </w:r>
+              <w:t xml:space="preserve">    │   │   ├───</w:t>
+            </w:r>
+            <w:proofErr w:type="spellStart"/>
+            <w:r>
+              <w:rPr>
+                <w:rFonts w:ascii="Courier New" w:hAnsi="Courier New" w:cs="Courier New"/>
+                <w:lang w:val="hr-HR"/>
+              </w:rPr>
+              <w:t>cities</w:t>
+            </w:r>
+            <w:proofErr w:type="spellEnd"/>
           </w:p>
           <w:p>
             <w:pPr>
@@ -405,8 +712,17 @@
                 <w:rFonts w:ascii="Courier New" w:hAnsi="Courier New" w:cs="Courier New"/>
                 <w:lang w:val="hr-HR"/>
               </w:rPr>
-              <w:t xml:space="preserve">    │   │   │   └───cities-edit</w:t>
-            </w:r>
+              <w:t xml:space="preserve">    │   │   │   └───</w:t>
+            </w:r>
+            <w:proofErr w:type="spellStart"/>
+            <w:r>
+              <w:rPr>
+                <w:rFonts w:ascii="Courier New" w:hAnsi="Courier New" w:cs="Courier New"/>
+                <w:lang w:val="hr-HR"/>
+              </w:rPr>
+              <w:t>cities-edit</w:t>
+            </w:r>
+            <w:proofErr w:type="spellEnd"/>
           </w:p>
           <w:p>
             <w:pPr>
@@ -420,8 +736,17 @@
                 <w:rFonts w:ascii="Courier New" w:hAnsi="Courier New" w:cs="Courier New"/>
                 <w:lang w:val="hr-HR"/>
               </w:rPr>
-              <w:t xml:space="preserve">    │   │   ├───dashboard</w:t>
-            </w:r>
+              <w:t xml:space="preserve">    │   │   ├───</w:t>
+            </w:r>
+            <w:proofErr w:type="spellStart"/>
+            <w:r>
+              <w:rPr>
+                <w:rFonts w:ascii="Courier New" w:hAnsi="Courier New" w:cs="Courier New"/>
+                <w:lang w:val="hr-HR"/>
+              </w:rPr>
+              <w:t>dashboard</w:t>
+            </w:r>
+            <w:proofErr w:type="spellEnd"/>
           </w:p>
           <w:p>
             <w:pPr>
@@ -435,8 +760,17 @@
                 <w:rFonts w:ascii="Courier New" w:hAnsi="Courier New" w:cs="Courier New"/>
                 <w:lang w:val="hr-HR"/>
               </w:rPr>
-              <w:t xml:space="preserve">    │   │   ├───destination</w:t>
-            </w:r>
+              <w:t xml:space="preserve">    │   │   ├───</w:t>
+            </w:r>
+            <w:proofErr w:type="spellStart"/>
+            <w:r>
+              <w:rPr>
+                <w:rFonts w:ascii="Courier New" w:hAnsi="Courier New" w:cs="Courier New"/>
+                <w:lang w:val="hr-HR"/>
+              </w:rPr>
+              <w:t>destination</w:t>
+            </w:r>
+            <w:proofErr w:type="spellEnd"/>
           </w:p>
           <w:p>
             <w:pPr>
@@ -450,8 +784,17 @@
                 <w:rFonts w:ascii="Courier New" w:hAnsi="Courier New" w:cs="Courier New"/>
                 <w:lang w:val="hr-HR"/>
               </w:rPr>
-              <w:t xml:space="preserve">    │   │   └───reservation</w:t>
-            </w:r>
+              <w:t xml:space="preserve">    │   │   └───</w:t>
+            </w:r>
+            <w:proofErr w:type="spellStart"/>
+            <w:r>
+              <w:rPr>
+                <w:rFonts w:ascii="Courier New" w:hAnsi="Courier New" w:cs="Courier New"/>
+                <w:lang w:val="hr-HR"/>
+              </w:rPr>
+              <w:t>reservation</w:t>
+            </w:r>
+            <w:proofErr w:type="spellEnd"/>
           </w:p>
           <w:p>
             <w:pPr>
@@ -465,8 +808,17 @@
                 <w:rFonts w:ascii="Courier New" w:hAnsi="Courier New" w:cs="Courier New"/>
                 <w:lang w:val="hr-HR"/>
               </w:rPr>
-              <w:t xml:space="preserve">    │   ├───auth</w:t>
-            </w:r>
+              <w:t xml:space="preserve">    │   ├───</w:t>
+            </w:r>
+            <w:proofErr w:type="spellStart"/>
+            <w:r>
+              <w:rPr>
+                <w:rFonts w:ascii="Courier New" w:hAnsi="Courier New" w:cs="Courier New"/>
+                <w:lang w:val="hr-HR"/>
+              </w:rPr>
+              <w:t>auth</w:t>
+            </w:r>
+            <w:proofErr w:type="spellEnd"/>
           </w:p>
           <w:p>
             <w:pPr>
@@ -480,8 +832,17 @@
                 <w:rFonts w:ascii="Courier New" w:hAnsi="Courier New" w:cs="Courier New"/>
                 <w:lang w:val="hr-HR"/>
               </w:rPr>
-              <w:t xml:space="preserve">    │   │   ├───auth-layout</w:t>
-            </w:r>
+              <w:t xml:space="preserve">    │   │   ├───</w:t>
+            </w:r>
+            <w:proofErr w:type="spellStart"/>
+            <w:r>
+              <w:rPr>
+                <w:rFonts w:ascii="Courier New" w:hAnsi="Courier New" w:cs="Courier New"/>
+                <w:lang w:val="hr-HR"/>
+              </w:rPr>
+              <w:t>auth-layout</w:t>
+            </w:r>
+            <w:proofErr w:type="spellEnd"/>
           </w:p>
           <w:p>
             <w:pPr>
@@ -495,7 +856,23 @@
                 <w:rFonts w:ascii="Courier New" w:hAnsi="Courier New" w:cs="Courier New"/>
                 <w:lang w:val="hr-HR"/>
               </w:rPr>
-              <w:t xml:space="preserve">    │   │   ├───forget-password</w:t>
+              <w:t xml:space="preserve">    │   │   ├───</w:t>
+            </w:r>
+            <w:proofErr w:type="spellStart"/>
+            <w:r>
+              <w:rPr>
+                <w:rFonts w:ascii="Courier New" w:hAnsi="Courier New" w:cs="Courier New"/>
+                <w:lang w:val="hr-HR"/>
+              </w:rPr>
+              <w:t>forget</w:t>
+            </w:r>
+            <w:proofErr w:type="spellEnd"/>
+            <w:r>
+              <w:rPr>
+                <w:rFonts w:ascii="Courier New" w:hAnsi="Courier New" w:cs="Courier New"/>
+                <w:lang w:val="hr-HR"/>
+              </w:rPr>
+              <w:t>-password</w:t>
             </w:r>
           </w:p>
           <w:p>
@@ -525,8 +902,17 @@
                 <w:rFonts w:ascii="Courier New" w:hAnsi="Courier New" w:cs="Courier New"/>
                 <w:lang w:val="hr-HR"/>
               </w:rPr>
-              <w:t xml:space="preserve">    │   │   ├───logout</w:t>
-            </w:r>
+              <w:t xml:space="preserve">    │   │   ├───</w:t>
+            </w:r>
+            <w:proofErr w:type="spellStart"/>
+            <w:r>
+              <w:rPr>
+                <w:rFonts w:ascii="Courier New" w:hAnsi="Courier New" w:cs="Courier New"/>
+                <w:lang w:val="hr-HR"/>
+              </w:rPr>
+              <w:t>logout</w:t>
+            </w:r>
+            <w:proofErr w:type="spellEnd"/>
           </w:p>
           <w:p>
             <w:pPr>
@@ -540,8 +926,17 @@
                 <w:rFonts w:ascii="Courier New" w:hAnsi="Courier New" w:cs="Courier New"/>
                 <w:lang w:val="hr-HR"/>
               </w:rPr>
-              <w:t xml:space="preserve">    │   │   ├───register</w:t>
-            </w:r>
+              <w:t xml:space="preserve">    │   │   ├───</w:t>
+            </w:r>
+            <w:proofErr w:type="spellStart"/>
+            <w:r>
+              <w:rPr>
+                <w:rFonts w:ascii="Courier New" w:hAnsi="Courier New" w:cs="Courier New"/>
+                <w:lang w:val="hr-HR"/>
+              </w:rPr>
+              <w:t>register</w:t>
+            </w:r>
+            <w:proofErr w:type="spellEnd"/>
           </w:p>
           <w:p>
             <w:pPr>
@@ -555,8 +950,17 @@
                 <w:rFonts w:ascii="Courier New" w:hAnsi="Courier New" w:cs="Courier New"/>
                 <w:lang w:val="hr-HR"/>
               </w:rPr>
-              <w:t xml:space="preserve">    │   │   └───two-factor</w:t>
-            </w:r>
+              <w:t xml:space="preserve">    │   │   └───</w:t>
+            </w:r>
+            <w:proofErr w:type="spellStart"/>
+            <w:r>
+              <w:rPr>
+                <w:rFonts w:ascii="Courier New" w:hAnsi="Courier New" w:cs="Courier New"/>
+                <w:lang w:val="hr-HR"/>
+              </w:rPr>
+              <w:t>two-factor</w:t>
+            </w:r>
+            <w:proofErr w:type="spellEnd"/>
           </w:p>
           <w:p>
             <w:pPr>
@@ -570,8 +974,17 @@
                 <w:rFonts w:ascii="Courier New" w:hAnsi="Courier New" w:cs="Courier New"/>
                 <w:lang w:val="hr-HR"/>
               </w:rPr>
-              <w:t xml:space="preserve">    │   ├───public</w:t>
-            </w:r>
+              <w:t xml:space="preserve">    │   ├───</w:t>
+            </w:r>
+            <w:proofErr w:type="spellStart"/>
+            <w:r>
+              <w:rPr>
+                <w:rFonts w:ascii="Courier New" w:hAnsi="Courier New" w:cs="Courier New"/>
+                <w:lang w:val="hr-HR"/>
+              </w:rPr>
+              <w:t>public</w:t>
+            </w:r>
+            <w:proofErr w:type="spellEnd"/>
           </w:p>
           <w:p>
             <w:pPr>
@@ -585,8 +998,17 @@
                 <w:rFonts w:ascii="Courier New" w:hAnsi="Courier New" w:cs="Courier New"/>
                 <w:lang w:val="hr-HR"/>
               </w:rPr>
-              <w:t xml:space="preserve">    │   │   ├───about</w:t>
-            </w:r>
+              <w:t xml:space="preserve">    │   │   ├───</w:t>
+            </w:r>
+            <w:proofErr w:type="spellStart"/>
+            <w:r>
+              <w:rPr>
+                <w:rFonts w:ascii="Courier New" w:hAnsi="Courier New" w:cs="Courier New"/>
+                <w:lang w:val="hr-HR"/>
+              </w:rPr>
+              <w:t>about</w:t>
+            </w:r>
+            <w:proofErr w:type="spellEnd"/>
           </w:p>
           <w:p>
             <w:pPr>
@@ -615,8 +1037,17 @@
                 <w:rFonts w:ascii="Courier New" w:hAnsi="Courier New" w:cs="Courier New"/>
                 <w:lang w:val="hr-HR"/>
               </w:rPr>
-              <w:t xml:space="preserve">    │   │   ├───contact-us</w:t>
-            </w:r>
+              <w:t xml:space="preserve">    │   │   ├───</w:t>
+            </w:r>
+            <w:proofErr w:type="spellStart"/>
+            <w:r>
+              <w:rPr>
+                <w:rFonts w:ascii="Courier New" w:hAnsi="Courier New" w:cs="Courier New"/>
+                <w:lang w:val="hr-HR"/>
+              </w:rPr>
+              <w:t>contact-us</w:t>
+            </w:r>
+            <w:proofErr w:type="spellEnd"/>
           </w:p>
           <w:p>
             <w:pPr>
@@ -645,8 +1076,17 @@
                 <w:rFonts w:ascii="Courier New" w:hAnsi="Courier New" w:cs="Courier New"/>
                 <w:lang w:val="hr-HR"/>
               </w:rPr>
-              <w:t xml:space="preserve">    │   │   ├───public-layout</w:t>
-            </w:r>
+              <w:t xml:space="preserve">    │   │   ├───</w:t>
+            </w:r>
+            <w:proofErr w:type="spellStart"/>
+            <w:r>
+              <w:rPr>
+                <w:rFonts w:ascii="Courier New" w:hAnsi="Courier New" w:cs="Courier New"/>
+                <w:lang w:val="hr-HR"/>
+              </w:rPr>
+              <w:t>public-layout</w:t>
+            </w:r>
+            <w:proofErr w:type="spellEnd"/>
           </w:p>
           <w:p>
             <w:pPr>
@@ -660,8 +1100,17 @@
                 <w:rFonts w:ascii="Courier New" w:hAnsi="Courier New" w:cs="Courier New"/>
                 <w:lang w:val="hr-HR"/>
               </w:rPr>
-              <w:t xml:space="preserve">    │   │   └───travels</w:t>
-            </w:r>
+              <w:t xml:space="preserve">    │   │   └───</w:t>
+            </w:r>
+            <w:proofErr w:type="spellStart"/>
+            <w:r>
+              <w:rPr>
+                <w:rFonts w:ascii="Courier New" w:hAnsi="Courier New" w:cs="Courier New"/>
+                <w:lang w:val="hr-HR"/>
+              </w:rPr>
+              <w:t>travels</w:t>
+            </w:r>
+            <w:proofErr w:type="spellEnd"/>
           </w:p>
           <w:p>
             <w:pPr>
@@ -675,8 +1124,17 @@
                 <w:rFonts w:ascii="Courier New" w:hAnsi="Courier New" w:cs="Courier New"/>
                 <w:lang w:val="hr-HR"/>
               </w:rPr>
-              <w:t xml:space="preserve">    │   └───shared</w:t>
-            </w:r>
+              <w:t xml:space="preserve">    │   └───</w:t>
+            </w:r>
+            <w:proofErr w:type="spellStart"/>
+            <w:r>
+              <w:rPr>
+                <w:rFonts w:ascii="Courier New" w:hAnsi="Courier New" w:cs="Courier New"/>
+                <w:lang w:val="hr-HR"/>
+              </w:rPr>
+              <w:t>shared</w:t>
+            </w:r>
+            <w:proofErr w:type="spellEnd"/>
           </w:p>
           <w:p>
             <w:pPr>
@@ -690,8 +1148,17 @@
                 <w:rFonts w:ascii="Courier New" w:hAnsi="Courier New" w:cs="Courier New"/>
                 <w:lang w:val="hr-HR"/>
               </w:rPr>
-              <w:t xml:space="preserve">    │       └───unauthorized</w:t>
-            </w:r>
+              <w:t xml:space="preserve">    │       └───</w:t>
+            </w:r>
+            <w:proofErr w:type="spellStart"/>
+            <w:r>
+              <w:rPr>
+                <w:rFonts w:ascii="Courier New" w:hAnsi="Courier New" w:cs="Courier New"/>
+                <w:lang w:val="hr-HR"/>
+              </w:rPr>
+              <w:t>unauthorized</w:t>
+            </w:r>
+            <w:proofErr w:type="spellEnd"/>
           </w:p>
           <w:p>
             <w:pPr>
@@ -705,8 +1172,17 @@
                 <w:rFonts w:ascii="Courier New" w:hAnsi="Courier New" w:cs="Courier New"/>
                 <w:lang w:val="hr-HR"/>
               </w:rPr>
-              <w:t xml:space="preserve">    └───services</w:t>
-            </w:r>
+              <w:t xml:space="preserve">    └───</w:t>
+            </w:r>
+            <w:proofErr w:type="spellStart"/>
+            <w:r>
+              <w:rPr>
+                <w:rFonts w:ascii="Courier New" w:hAnsi="Courier New" w:cs="Courier New"/>
+                <w:lang w:val="hr-HR"/>
+              </w:rPr>
+              <w:t>services</w:t>
+            </w:r>
+            <w:proofErr w:type="spellEnd"/>
           </w:p>
           <w:p>
             <w:pPr>
@@ -720,8 +1196,17 @@
                 <w:rFonts w:ascii="Courier New" w:hAnsi="Courier New" w:cs="Courier New"/>
                 <w:lang w:val="hr-HR"/>
               </w:rPr>
-              <w:t xml:space="preserve">        └───auth-services</w:t>
-            </w:r>
+              <w:t xml:space="preserve">        └───</w:t>
+            </w:r>
+            <w:proofErr w:type="spellStart"/>
+            <w:r>
+              <w:rPr>
+                <w:rFonts w:ascii="Courier New" w:hAnsi="Courier New" w:cs="Courier New"/>
+                <w:lang w:val="hr-HR"/>
+              </w:rPr>
+              <w:t>auth-services</w:t>
+            </w:r>
+            <w:proofErr w:type="spellEnd"/>
           </w:p>
           <w:p>
             <w:pPr>
@@ -735,8 +1220,17 @@
                 <w:rFonts w:ascii="Courier New" w:hAnsi="Courier New" w:cs="Courier New"/>
                 <w:lang w:val="hr-HR"/>
               </w:rPr>
-              <w:t xml:space="preserve">            └───dto</w:t>
-            </w:r>
+              <w:t xml:space="preserve">            └───</w:t>
+            </w:r>
+            <w:proofErr w:type="spellStart"/>
+            <w:r>
+              <w:rPr>
+                <w:rFonts w:ascii="Courier New" w:hAnsi="Courier New" w:cs="Courier New"/>
+                <w:lang w:val="hr-HR"/>
+              </w:rPr>
+              <w:t>dto</w:t>
+            </w:r>
+            <w:proofErr w:type="spellEnd"/>
           </w:p>
         </w:tc>
       </w:tr>
@@ -755,13 +1249,43 @@
           <w:lang w:val="hr-HR"/>
         </w:rPr>
       </w:pPr>
+      <w:proofErr w:type="spellStart"/>
       <w:r>
         <w:rPr>
           <w:lang w:val="hr-HR"/>
         </w:rPr>
         <w:lastRenderedPageBreak/>
-        <w:t>Angular moduli, komponente, lazy loading</w:t>
-      </w:r>
+        <w:t>Angular</w:t>
+      </w:r>
+      <w:proofErr w:type="spellEnd"/>
+      <w:r>
+        <w:rPr>
+          <w:lang w:val="hr-HR"/>
+        </w:rPr>
+        <w:t xml:space="preserve"> moduli, komponente, </w:t>
+      </w:r>
+      <w:proofErr w:type="spellStart"/>
+      <w:r>
+        <w:rPr>
+          <w:lang w:val="hr-HR"/>
+        </w:rPr>
+        <w:t>lazy</w:t>
+      </w:r>
+      <w:proofErr w:type="spellEnd"/>
+      <w:r>
+        <w:rPr>
+          <w:lang w:val="hr-HR"/>
+        </w:rPr>
+        <w:t xml:space="preserve"> </w:t>
+      </w:r>
+      <w:proofErr w:type="spellStart"/>
+      <w:r>
+        <w:rPr>
+          <w:lang w:val="hr-HR"/>
+        </w:rPr>
+        <w:t>loading</w:t>
+      </w:r>
+      <w:proofErr w:type="spellEnd"/>
     </w:p>
     <w:p>
       <w:pPr>
@@ -790,7 +1314,7 @@
                     <pic:cNvPicPr/>
                   </pic:nvPicPr>
                   <pic:blipFill>
-                    <a:blip r:embed="rId4"/>
+                    <a:blip r:embed="rId5"/>
                     <a:stretch>
                       <a:fillRect/>
                     </a:stretch>
@@ -838,7 +1362,7 @@
                     <pic:cNvPicPr/>
                   </pic:nvPicPr>
                   <pic:blipFill>
-                    <a:blip r:embed="rId5"/>
+                    <a:blip r:embed="rId6"/>
                     <a:stretch>
                       <a:fillRect/>
                     </a:stretch>
@@ -887,7 +1411,7 @@
                     <pic:cNvPicPr/>
                   </pic:nvPicPr>
                   <pic:blipFill>
-                    <a:blip r:embed="rId6"/>
+                    <a:blip r:embed="rId7"/>
                     <a:stretch>
                       <a:fillRect/>
                     </a:stretch>
@@ -936,7 +1460,7 @@
                     <pic:cNvPicPr/>
                   </pic:nvPicPr>
                   <pic:blipFill>
-                    <a:blip r:embed="rId7"/>
+                    <a:blip r:embed="rId8"/>
                     <a:stretch>
                       <a:fillRect/>
                     </a:stretch>
@@ -985,7 +1509,7 @@
                     <pic:cNvPicPr/>
                   </pic:nvPicPr>
                   <pic:blipFill>
-                    <a:blip r:embed="rId8"/>
+                    <a:blip r:embed="rId9"/>
                     <a:stretch>
                       <a:fillRect/>
                     </a:stretch>
@@ -1020,12 +1544,20 @@
           <w:lang w:val="hr-HR"/>
         </w:rPr>
       </w:pPr>
+      <w:proofErr w:type="spellStart"/>
       <w:r>
         <w:rPr>
           <w:lang w:val="hr-HR"/>
         </w:rPr>
         <w:lastRenderedPageBreak/>
-        <w:t>Endpoint interface</w:t>
+        <w:t>Endpoint</w:t>
+      </w:r>
+      <w:proofErr w:type="spellEnd"/>
+      <w:r>
+        <w:rPr>
+          <w:lang w:val="hr-HR"/>
+        </w:rPr>
+        <w:t xml:space="preserve"> interface</w:t>
       </w:r>
     </w:p>
     <w:p>
@@ -1055,7 +1587,7 @@
                     <pic:cNvPicPr/>
                   </pic:nvPicPr>
                   <pic:blipFill>
-                    <a:blip r:embed="rId9"/>
+                    <a:blip r:embed="rId10"/>
                     <a:stretch>
                       <a:fillRect/>
                     </a:stretch>
@@ -1104,7 +1636,7 @@
                     <pic:cNvPicPr/>
                   </pic:nvPicPr>
                   <pic:blipFill>
-                    <a:blip r:embed="rId10"/>
+                    <a:blip r:embed="rId11"/>
                     <a:stretch>
                       <a:fillRect/>
                     </a:stretch>
@@ -1153,7 +1685,7 @@
                     <pic:cNvPicPr/>
                   </pic:nvPicPr>
                   <pic:blipFill>
-                    <a:blip r:embed="rId11"/>
+                    <a:blip r:embed="rId12"/>
                     <a:stretch>
                       <a:fillRect/>
                     </a:stretch>
@@ -1202,7 +1734,7 @@
                     <pic:cNvPicPr/>
                   </pic:nvPicPr>
                   <pic:blipFill>
-                    <a:blip r:embed="rId12"/>
+                    <a:blip r:embed="rId13"/>
                     <a:stretch>
                       <a:fillRect/>
                     </a:stretch>
@@ -1251,7 +1783,7 @@
                     <pic:cNvPicPr/>
                   </pic:nvPicPr>
                   <pic:blipFill rotWithShape="1">
-                    <a:blip r:embed="rId13"/>
+                    <a:blip r:embed="rId14"/>
                     <a:srcRect b="1766"/>
                     <a:stretch/>
                   </pic:blipFill>
@@ -1307,7 +1839,7 @@
                     <pic:cNvPicPr/>
                   </pic:nvPicPr>
                   <pic:blipFill>
-                    <a:blip r:embed="rId14"/>
+                    <a:blip r:embed="rId15"/>
                     <a:stretch>
                       <a:fillRect/>
                     </a:stretch>
@@ -1356,7 +1888,7 @@
                     <pic:cNvPicPr/>
                   </pic:nvPicPr>
                   <pic:blipFill>
-                    <a:blip r:embed="rId15"/>
+                    <a:blip r:embed="rId16"/>
                     <a:stretch>
                       <a:fillRect/>
                     </a:stretch>
@@ -1404,7 +1936,7 @@
                     <pic:cNvPicPr/>
                   </pic:nvPicPr>
                   <pic:blipFill rotWithShape="1">
-                    <a:blip r:embed="rId16"/>
+                    <a:blip r:embed="rId17"/>
                     <a:srcRect b="3314"/>
                     <a:stretch/>
                   </pic:blipFill>
@@ -1460,7 +1992,7 @@
                     <pic:cNvPicPr/>
                   </pic:nvPicPr>
                   <pic:blipFill rotWithShape="1">
-                    <a:blip r:embed="rId17"/>
+                    <a:blip r:embed="rId18"/>
                     <a:srcRect b="3005"/>
                     <a:stretch/>
                   </pic:blipFill>
@@ -1516,7 +2048,7 @@
                     <pic:cNvPicPr/>
                   </pic:nvPicPr>
                   <pic:blipFill>
-                    <a:blip r:embed="rId18"/>
+                    <a:blip r:embed="rId19"/>
                     <a:stretch>
                       <a:fillRect/>
                     </a:stretch>
@@ -1564,7 +2096,7 @@
                     <pic:cNvPicPr/>
                   </pic:nvPicPr>
                   <pic:blipFill>
-                    <a:blip r:embed="rId19"/>
+                    <a:blip r:embed="rId20"/>
                     <a:stretch>
                       <a:fillRect/>
                     </a:stretch>
@@ -1618,7 +2150,7 @@
                     <pic:cNvPicPr/>
                   </pic:nvPicPr>
                   <pic:blipFill>
-                    <a:blip r:embed="rId20"/>
+                    <a:blip r:embed="rId21"/>
                     <a:stretch>
                       <a:fillRect/>
                     </a:stretch>
@@ -1667,7 +2199,7 @@
                     <pic:cNvPicPr/>
                   </pic:nvPicPr>
                   <pic:blipFill rotWithShape="1">
-                    <a:blip r:embed="rId21"/>
+                    <a:blip r:embed="rId22"/>
                     <a:srcRect b="1670"/>
                     <a:stretch/>
                   </pic:blipFill>
@@ -1719,13 +2251,43 @@
           <w:lang w:val="hr-HR"/>
         </w:rPr>
       </w:pPr>
+      <w:proofErr w:type="spellStart"/>
       <w:r>
         <w:rPr>
           <w:lang w:val="hr-HR"/>
         </w:rPr>
         <w:lastRenderedPageBreak/>
-        <w:t>Auth service i http interceptor</w:t>
-      </w:r>
+        <w:t>Auth</w:t>
+      </w:r>
+      <w:proofErr w:type="spellEnd"/>
+      <w:r>
+        <w:rPr>
+          <w:lang w:val="hr-HR"/>
+        </w:rPr>
+        <w:t xml:space="preserve"> </w:t>
+      </w:r>
+      <w:proofErr w:type="spellStart"/>
+      <w:r>
+        <w:rPr>
+          <w:lang w:val="hr-HR"/>
+        </w:rPr>
+        <w:t>service</w:t>
+      </w:r>
+      <w:proofErr w:type="spellEnd"/>
+      <w:r>
+        <w:rPr>
+          <w:lang w:val="hr-HR"/>
+        </w:rPr>
+        <w:t xml:space="preserve"> i http </w:t>
+      </w:r>
+      <w:proofErr w:type="spellStart"/>
+      <w:r>
+        <w:rPr>
+          <w:lang w:val="hr-HR"/>
+        </w:rPr>
+        <w:t>interceptor</w:t>
+      </w:r>
+      <w:proofErr w:type="spellEnd"/>
     </w:p>
     <w:p>
       <w:pPr>
@@ -1754,7 +2316,7 @@
                     <pic:cNvPicPr/>
                   </pic:nvPicPr>
                   <pic:blipFill rotWithShape="1">
-                    <a:blip r:embed="rId22"/>
+                    <a:blip r:embed="rId23"/>
                     <a:srcRect l="7389"/>
                     <a:stretch/>
                   </pic:blipFill>
@@ -1812,7 +2374,7 @@
                     </pic:cNvPicPr>
                   </pic:nvPicPr>
                   <pic:blipFill>
-                    <a:blip r:embed="rId23">
+                    <a:blip r:embed="rId24">
                       <a:extLst>
                         <a:ext uri="{28A0092B-C50C-407E-A947-70E740481C1C}">
                           <a14:useLocalDpi xmlns:a14="http://schemas.microsoft.com/office/drawing/2010/main" val="0"/>
@@ -1873,7 +2435,7 @@
                     </pic:cNvPicPr>
                   </pic:nvPicPr>
                   <pic:blipFill>
-                    <a:blip r:embed="rId24">
+                    <a:blip r:embed="rId25">
                       <a:extLst>
                         <a:ext uri="{28A0092B-C50C-407E-A947-70E740481C1C}">
                           <a14:useLocalDpi xmlns:a14="http://schemas.microsoft.com/office/drawing/2010/main" val="0"/>
@@ -1918,7 +2480,7 @@
         </w:rPr>
         <w:lastRenderedPageBreak/>
         <w:drawing>
-          <wp:inline distT="0" distB="0" distL="0" distR="0" wp14:anchorId="6EDD70F9" wp14:editId="2B905083">
+          <wp:inline distT="0" distB="0" distL="0" distR="0" wp14:anchorId="6EDD70F9" wp14:editId="66964BB2">
             <wp:extent cx="5721985" cy="3816350"/>
             <wp:effectExtent l="19050" t="19050" r="12065" b="12700"/>
             <wp:docPr id="1805499865" name="Picture 4"/>
@@ -1935,7 +2497,7 @@
                     </pic:cNvPicPr>
                   </pic:nvPicPr>
                   <pic:blipFill>
-                    <a:blip r:embed="rId25" cstate="print">
+                    <a:blip r:embed="rId26" cstate="print">
                       <a:extLst>
                         <a:ext uri="{28A0092B-C50C-407E-A947-70E740481C1C}">
                           <a14:useLocalDpi xmlns:a14="http://schemas.microsoft.com/office/drawing/2010/main" val="0"/>
@@ -2005,7 +2567,7 @@
                     </pic:cNvPicPr>
                   </pic:nvPicPr>
                   <pic:blipFill>
-                    <a:blip r:embed="rId26">
+                    <a:blip r:embed="rId27">
                       <a:extLst>
                         <a:ext uri="{28A0092B-C50C-407E-A947-70E740481C1C}">
                           <a14:useLocalDpi xmlns:a14="http://schemas.microsoft.com/office/drawing/2010/main" val="0"/>
@@ -2046,6 +2608,7 @@
           <w:lang w:val="hr-HR"/>
         </w:rPr>
       </w:pPr>
+      <w:proofErr w:type="spellStart"/>
       <w:r>
         <w:rPr>
           <w:lang w:val="hr-HR"/>
@@ -2053,6 +2616,7 @@
         <w:lastRenderedPageBreak/>
         <w:t>AuthGuard</w:t>
       </w:r>
+      <w:proofErr w:type="spellEnd"/>
     </w:p>
     <w:p>
       <w:pPr>
@@ -2081,7 +2645,7 @@
                     <pic:cNvPicPr/>
                   </pic:nvPicPr>
                   <pic:blipFill>
-                    <a:blip r:embed="rId27"/>
+                    <a:blip r:embed="rId28"/>
                     <a:stretch>
                       <a:fillRect/>
                     </a:stretch>
@@ -2130,7 +2694,7 @@
                     <pic:cNvPicPr/>
                   </pic:nvPicPr>
                   <pic:blipFill>
-                    <a:blip r:embed="rId28"/>
+                    <a:blip r:embed="rId29"/>
                     <a:stretch>
                       <a:fillRect/>
                     </a:stretch>
@@ -2179,7 +2743,7 @@
                     <pic:cNvPicPr/>
                   </pic:nvPicPr>
                   <pic:blipFill>
-                    <a:blip r:embed="rId29"/>
+                    <a:blip r:embed="rId30"/>
                     <a:stretch>
                       <a:fillRect/>
                     </a:stretch>
@@ -2230,7 +2794,7 @@
                     </pic:cNvPicPr>
                   </pic:nvPicPr>
                   <pic:blipFill>
-                    <a:blip r:embed="rId30">
+                    <a:blip r:embed="rId31">
                       <a:extLst>
                         <a:ext uri="{28A0092B-C50C-407E-A947-70E740481C1C}">
                           <a14:useLocalDpi xmlns:a14="http://schemas.microsoft.com/office/drawing/2010/main" val="0"/>
@@ -2290,7 +2854,7 @@
                     <pic:cNvPicPr/>
                   </pic:nvPicPr>
                   <pic:blipFill>
-                    <a:blip r:embed="rId31"/>
+                    <a:blip r:embed="rId32"/>
                     <a:stretch>
                       <a:fillRect/>
                     </a:stretch>
@@ -2328,25 +2892,120 @@
     <w:p>
       <w:pPr>
         <w:pStyle w:val="Heading1"/>
-        <w:rPr>
-          <w:lang w:val="hr-HR"/>
-        </w:rPr>
-      </w:pPr>
-      <w:r>
+      </w:pPr>
+      <w:proofErr w:type="spellStart"/>
+      <w:r>
+        <w:t>Angular</w:t>
+      </w:r>
+      <w:proofErr w:type="spellEnd"/>
+      <w:r>
+        <w:t xml:space="preserve"> </w:t>
+      </w:r>
+      <w:proofErr w:type="spellStart"/>
+      <w:r>
+        <w:t>Reactive</w:t>
+      </w:r>
+      <w:proofErr w:type="spellEnd"/>
+      <w:r>
+        <w:t xml:space="preserve"> </w:t>
+      </w:r>
+      <w:proofErr w:type="spellStart"/>
+      <w:r>
+        <w:t>Forms</w:t>
+      </w:r>
+      <w:proofErr w:type="spellEnd"/>
+    </w:p>
+    <w:p>
+      <w:proofErr w:type="spellStart"/>
+      <w:r>
+        <w:t>admin</w:t>
+      </w:r>
+      <w:proofErr w:type="spellEnd"/>
+      <w:r>
+        <w:t>\cities1</w:t>
+      </w:r>
+      <w:r>
+        <w:t xml:space="preserve">\cities1-edit – </w:t>
+      </w:r>
+      <w:proofErr w:type="spellStart"/>
+      <w:r>
+        <w:rPr>
+          <w:b/>
+          <w:bCs/>
+        </w:rPr>
+        <w:t>NgModel</w:t>
+      </w:r>
+      <w:proofErr w:type="spellEnd"/>
+    </w:p>
+    <w:p>
+      <w:proofErr w:type="spellStart"/>
+      <w:r>
+        <w:t>admin</w:t>
+      </w:r>
+      <w:proofErr w:type="spellEnd"/>
+      <w:r>
+        <w:t>\cities</w:t>
+      </w:r>
+      <w:r>
+        <w:t>2</w:t>
+      </w:r>
+      <w:r>
+        <w:t>\cities</w:t>
+      </w:r>
+      <w:r>
+        <w:t>2</w:t>
+      </w:r>
+      <w:r>
+        <w:t>-edit</w:t>
+      </w:r>
+      <w:r>
+        <w:t xml:space="preserve"> – </w:t>
+      </w:r>
+      <w:proofErr w:type="spellStart"/>
+      <w:r>
+        <w:rPr>
+          <w:b/>
+          <w:bCs/>
+        </w:rPr>
+        <w:t>Reactive</w:t>
+      </w:r>
+      <w:proofErr w:type="spellEnd"/>
+      <w:r>
+        <w:rPr>
+          <w:b/>
+          <w:bCs/>
+        </w:rPr>
+        <w:t xml:space="preserve"> </w:t>
+      </w:r>
+      <w:proofErr w:type="spellStart"/>
+      <w:r>
+        <w:rPr>
+          <w:b/>
+          <w:bCs/>
+        </w:rPr>
+        <w:t>Forms</w:t>
+      </w:r>
+      <w:proofErr w:type="spellEnd"/>
+      <w:r>
+        <w:rPr>
+          <w:b/>
+          <w:bCs/>
+        </w:rPr>
+        <w:t xml:space="preserve"> (podržava naprednije opcije)</w:t>
+      </w:r>
+    </w:p>
+    <w:p>
+      <w:pPr>
+        <w:rPr>
+          <w:lang w:val="hr-HR"/>
+        </w:rPr>
+      </w:pPr>
+      <w:r>
+        <w:rPr>
+          <w:noProof/>
+          <w:lang w:val="hr-HR"/>
+        </w:rPr>
         <w:lastRenderedPageBreak/>
-        <w:t>Angular Reactive Forms</w:t>
-      </w:r>
-    </w:p>
-    <w:p>
-      <w:pPr>
-        <w:rPr>
-          <w:lang w:val="hr-HR"/>
-        </w:rPr>
-      </w:pPr>
-      <w:r>
-        <w:rPr>
-          <w:lang w:val="hr-HR"/>
-        </w:rPr>
         <w:drawing>
           <wp:inline distT="0" distB="0" distL="0" distR="0" wp14:anchorId="3BC0BE2E" wp14:editId="17BD50A4">
             <wp:extent cx="5731510" cy="4840605"/>
@@ -2363,7 +3022,7 @@
                     <pic:cNvPicPr/>
                   </pic:nvPicPr>
                   <pic:blipFill>
-                    <a:blip r:embed="rId32"/>
+                    <a:blip r:embed="rId33"/>
                     <a:stretch>
                       <a:fillRect/>
                     </a:stretch>
@@ -2392,6 +3051,7 @@
       </w:pPr>
       <w:r>
         <w:rPr>
+          <w:noProof/>
           <w:lang w:val="hr-HR"/>
         </w:rPr>
         <w:drawing>
@@ -2410,7 +3070,7 @@
                     <pic:cNvPicPr/>
                   </pic:nvPicPr>
                   <pic:blipFill>
-                    <a:blip r:embed="rId33"/>
+                    <a:blip r:embed="rId34"/>
                     <a:stretch>
                       <a:fillRect/>
                     </a:stretch>
@@ -2439,6 +3099,7 @@
       </w:pPr>
       <w:r>
         <w:rPr>
+          <w:noProof/>
           <w:lang w:val="hr-HR"/>
         </w:rPr>
         <w:lastRenderedPageBreak/>
@@ -2458,7 +3119,7 @@
                     <pic:cNvPicPr/>
                   </pic:nvPicPr>
                   <pic:blipFill>
-                    <a:blip r:embed="rId34"/>
+                    <a:blip r:embed="rId35"/>
                     <a:stretch>
                       <a:fillRect/>
                     </a:stretch>
@@ -2487,6 +3148,7 @@
       </w:pPr>
       <w:r>
         <w:rPr>
+          <w:noProof/>
           <w:lang w:val="hr-HR"/>
         </w:rPr>
         <w:drawing>
@@ -2505,7 +3167,7 @@
                     <pic:cNvPicPr/>
                   </pic:nvPicPr>
                   <pic:blipFill>
-                    <a:blip r:embed="rId35"/>
+                    <a:blip r:embed="rId36"/>
                     <a:stretch>
                       <a:fillRect/>
                     </a:stretch>
@@ -2534,6 +3196,7 @@
       </w:pPr>
       <w:r>
         <w:rPr>
+          <w:noProof/>
           <w:lang w:val="hr-HR"/>
         </w:rPr>
         <w:lastRenderedPageBreak/>
@@ -2553,7 +3216,7 @@
                     <pic:cNvPicPr/>
                   </pic:nvPicPr>
                   <pic:blipFill>
-                    <a:blip r:embed="rId36"/>
+                    <a:blip r:embed="rId37"/>
                     <a:stretch>
                       <a:fillRect/>
                     </a:stretch>
@@ -2582,6 +3245,7 @@
       </w:pPr>
       <w:r>
         <w:rPr>
+          <w:noProof/>
           <w:lang w:val="hr-HR"/>
         </w:rPr>
         <w:drawing>
@@ -2600,7 +3264,7 @@
                     <pic:cNvPicPr/>
                   </pic:nvPicPr>
                   <pic:blipFill>
-                    <a:blip r:embed="rId37"/>
+                    <a:blip r:embed="rId38"/>
                     <a:stretch>
                       <a:fillRect/>
                     </a:stretch>
@@ -2629,6 +3293,7 @@
       </w:pPr>
       <w:r>
         <w:rPr>
+          <w:noProof/>
           <w:lang w:val="hr-HR"/>
         </w:rPr>
         <w:lastRenderedPageBreak/>
@@ -2648,7 +3313,7 @@
                     <pic:cNvPicPr/>
                   </pic:nvPicPr>
                   <pic:blipFill>
-                    <a:blip r:embed="rId38"/>
+                    <a:blip r:embed="rId39"/>
                     <a:stretch>
                       <a:fillRect/>
                     </a:stretch>
@@ -2677,6 +3342,7 @@
       </w:pPr>
       <w:r>
         <w:rPr>
+          <w:noProof/>
           <w:lang w:val="hr-HR"/>
         </w:rPr>
         <w:drawing>
@@ -2695,7 +3361,7 @@
                     <pic:cNvPicPr/>
                   </pic:nvPicPr>
                   <pic:blipFill>
-                    <a:blip r:embed="rId39"/>
+                    <a:blip r:embed="rId40"/>
                     <a:stretch>
                       <a:fillRect/>
                     </a:stretch>
@@ -2724,6 +3390,7 @@
       </w:pPr>
       <w:r>
         <w:rPr>
+          <w:noProof/>
           <w:lang w:val="hr-HR"/>
         </w:rPr>
         <w:lastRenderedPageBreak/>
@@ -2743,7 +3410,7 @@
                     <pic:cNvPicPr/>
                   </pic:nvPicPr>
                   <pic:blipFill>
-                    <a:blip r:embed="rId40"/>
+                    <a:blip r:embed="rId41"/>
                     <a:stretch>
                       <a:fillRect/>
                     </a:stretch>
@@ -2772,6 +3439,7 @@
       </w:pPr>
       <w:r>
         <w:rPr>
+          <w:noProof/>
           <w:lang w:val="hr-HR"/>
         </w:rPr>
         <w:drawing>
@@ -2790,7 +3458,7 @@
                     <pic:cNvPicPr/>
                   </pic:nvPicPr>
                   <pic:blipFill>
-                    <a:blip r:embed="rId41"/>
+                    <a:blip r:embed="rId42"/>
                     <a:stretch>
                       <a:fillRect/>
                     </a:stretch>
@@ -2819,6 +3487,7 @@
       </w:pPr>
       <w:r>
         <w:rPr>
+          <w:noProof/>
           <w:lang w:val="hr-HR"/>
         </w:rPr>
         <w:drawing>
@@ -2837,7 +3506,7 @@
                     <pic:cNvPicPr/>
                   </pic:nvPicPr>
                   <pic:blipFill>
-                    <a:blip r:embed="rId42"/>
+                    <a:blip r:embed="rId43"/>
                     <a:stretch>
                       <a:fillRect/>
                     </a:stretch>
@@ -2866,6 +3535,7 @@
       </w:pPr>
       <w:r>
         <w:rPr>
+          <w:noProof/>
           <w:lang w:val="hr-HR"/>
         </w:rPr>
         <w:lastRenderedPageBreak/>
@@ -2885,7 +3555,7 @@
                     <pic:cNvPicPr/>
                   </pic:nvPicPr>
                   <pic:blipFill>
-                    <a:blip r:embed="rId43"/>
+                    <a:blip r:embed="rId44"/>
                     <a:stretch>
                       <a:fillRect/>
                     </a:stretch>
@@ -2914,6 +3584,7 @@
       </w:pPr>
       <w:r>
         <w:rPr>
+          <w:noProof/>
           <w:lang w:val="hr-HR"/>
         </w:rPr>
         <w:lastRenderedPageBreak/>
@@ -2933,7 +3604,7 @@
                     <pic:cNvPicPr/>
                   </pic:nvPicPr>
                   <pic:blipFill>
-                    <a:blip r:embed="rId44"/>
+                    <a:blip r:embed="rId45"/>
                     <a:stretch>
                       <a:fillRect/>
                     </a:stretch>
@@ -2962,6 +3633,7 @@
       </w:pPr>
       <w:r>
         <w:rPr>
+          <w:noProof/>
           <w:lang w:val="hr-HR"/>
         </w:rPr>
         <w:lastRenderedPageBreak/>
@@ -2981,7 +3653,7 @@
                     <pic:cNvPicPr/>
                   </pic:nvPicPr>
                   <pic:blipFill>
-                    <a:blip r:embed="rId45"/>
+                    <a:blip r:embed="rId46"/>
                     <a:stretch>
                       <a:fillRect/>
                     </a:stretch>
@@ -3010,6 +3682,7 @@
       </w:pPr>
       <w:r>
         <w:rPr>
+          <w:noProof/>
           <w:lang w:val="hr-HR"/>
         </w:rPr>
         <w:drawing>
@@ -3028,7 +3701,7 @@
                     <pic:cNvPicPr/>
                   </pic:nvPicPr>
                   <pic:blipFill>
-                    <a:blip r:embed="rId46"/>
+                    <a:blip r:embed="rId47"/>
                     <a:stretch>
                       <a:fillRect/>
                     </a:stretch>
@@ -3057,6 +3730,7 @@
       </w:pPr>
       <w:r>
         <w:rPr>
+          <w:noProof/>
           <w:lang w:val="hr-HR"/>
         </w:rPr>
         <w:lastRenderedPageBreak/>
@@ -3076,7 +3750,7 @@
                     <pic:cNvPicPr/>
                   </pic:nvPicPr>
                   <pic:blipFill>
-                    <a:blip r:embed="rId47"/>
+                    <a:blip r:embed="rId48"/>
                     <a:stretch>
                       <a:fillRect/>
                     </a:stretch>
@@ -3105,6 +3779,7 @@
       </w:pPr>
       <w:r>
         <w:rPr>
+          <w:noProof/>
           <w:lang w:val="hr-HR"/>
         </w:rPr>
         <w:lastRenderedPageBreak/>
@@ -3124,7 +3799,7 @@
                     <pic:cNvPicPr/>
                   </pic:nvPicPr>
                   <pic:blipFill>
-                    <a:blip r:embed="rId48"/>
+                    <a:blip r:embed="rId49"/>
                     <a:stretch>
                       <a:fillRect/>
                     </a:stretch>
@@ -3153,6 +3828,7 @@
       </w:pPr>
       <w:r>
         <w:rPr>
+          <w:noProof/>
           <w:lang w:val="hr-HR"/>
         </w:rPr>
         <w:drawing>
@@ -3171,7 +3847,7 @@
                     <pic:cNvPicPr/>
                   </pic:nvPicPr>
                   <pic:blipFill>
-                    <a:blip r:embed="rId49"/>
+                    <a:blip r:embed="rId50"/>
                     <a:stretch>
                       <a:fillRect/>
                     </a:stretch>
@@ -3192,6 +3868,1524 @@
         </w:drawing>
       </w:r>
     </w:p>
+    <w:p>
+      <w:pPr>
+        <w:rPr>
+          <w:lang w:val="hr-HR"/>
+        </w:rPr>
+      </w:pPr>
+    </w:p>
+    <w:p>
+      <w:pPr>
+        <w:rPr>
+          <w:rFonts w:asciiTheme="majorHAnsi" w:eastAsiaTheme="majorEastAsia" w:hAnsiTheme="majorHAnsi" w:cstheme="majorBidi"/>
+          <w:color w:val="0F4761" w:themeColor="accent1" w:themeShade="BF"/>
+          <w:sz w:val="40"/>
+          <w:szCs w:val="40"/>
+          <w:lang w:val="hr-HR"/>
+        </w:rPr>
+      </w:pPr>
+      <w:r>
+        <w:rPr>
+          <w:lang w:val="hr-HR"/>
+        </w:rPr>
+        <w:br w:type="page"/>
+      </w:r>
+    </w:p>
+    <w:p>
+      <w:pPr>
+        <w:pStyle w:val="Heading1"/>
+        <w:rPr>
+          <w:lang w:val="hr-HR"/>
+        </w:rPr>
+      </w:pPr>
+      <w:proofErr w:type="spellStart"/>
+      <w:r>
+        <w:rPr>
+          <w:lang w:val="hr-HR"/>
+        </w:rPr>
+        <w:lastRenderedPageBreak/>
+        <w:t>Angular</w:t>
+      </w:r>
+      <w:proofErr w:type="spellEnd"/>
+      <w:r>
+        <w:rPr>
+          <w:lang w:val="hr-HR"/>
+        </w:rPr>
+        <w:t xml:space="preserve"> 19</w:t>
+      </w:r>
+    </w:p>
+    <w:p>
+      <w:pPr>
+        <w:rPr>
+          <w:lang w:val="hr-HR"/>
+        </w:rPr>
+      </w:pPr>
+    </w:p>
+    <w:p>
+      <w:pPr>
+        <w:rPr>
+          <w:lang w:val="hr-HR"/>
+        </w:rPr>
+      </w:pPr>
+      <w:r>
+        <w:rPr>
+          <w:lang w:val="hr-HR"/>
+        </w:rPr>
+        <w:drawing>
+          <wp:inline distT="0" distB="0" distL="0" distR="0" wp14:anchorId="6A7A0233" wp14:editId="33E72EA5">
+            <wp:extent cx="5731510" cy="5186680"/>
+            <wp:effectExtent l="0" t="0" r="2540" b="0"/>
+            <wp:docPr id="1541366799" name="Picture 1" descr="A screenshot of a computer&#10;&#10;Description automatically generated"/>
+            <wp:cNvGraphicFramePr>
+              <a:graphicFrameLocks xmlns:a="http://schemas.openxmlformats.org/drawingml/2006/main" noChangeAspect="1"/>
+            </wp:cNvGraphicFramePr>
+            <a:graphic xmlns:a="http://schemas.openxmlformats.org/drawingml/2006/main">
+              <a:graphicData uri="http://schemas.openxmlformats.org/drawingml/2006/picture">
+                <pic:pic xmlns:pic="http://schemas.openxmlformats.org/drawingml/2006/picture">
+                  <pic:nvPicPr>
+                    <pic:cNvPr id="1541366799" name="Picture 1" descr="A screenshot of a computer&#10;&#10;Description automatically generated"/>
+                    <pic:cNvPicPr/>
+                  </pic:nvPicPr>
+                  <pic:blipFill>
+                    <a:blip r:embed="rId51"/>
+                    <a:stretch>
+                      <a:fillRect/>
+                    </a:stretch>
+                  </pic:blipFill>
+                  <pic:spPr>
+                    <a:xfrm>
+                      <a:off x="0" y="0"/>
+                      <a:ext cx="5731510" cy="5186680"/>
+                    </a:xfrm>
+                    <a:prstGeom prst="rect">
+                      <a:avLst/>
+                    </a:prstGeom>
+                  </pic:spPr>
+                </pic:pic>
+              </a:graphicData>
+            </a:graphic>
+          </wp:inline>
+        </w:drawing>
+      </w:r>
+    </w:p>
+    <w:p>
+      <w:pPr>
+        <w:rPr>
+          <w:lang w:val="hr-HR"/>
+        </w:rPr>
+      </w:pPr>
+      <w:r>
+        <w:rPr>
+          <w:lang w:val="hr-HR"/>
+        </w:rPr>
+        <w:lastRenderedPageBreak/>
+        <w:drawing>
+          <wp:inline distT="0" distB="0" distL="0" distR="0" wp14:anchorId="623EE31F" wp14:editId="314B0683">
+            <wp:extent cx="5731510" cy="4495165"/>
+            <wp:effectExtent l="0" t="0" r="2540" b="635"/>
+            <wp:docPr id="1698562830" name="Picture 1" descr="A screenshot of a computer&#10;&#10;Description automatically generated"/>
+            <wp:cNvGraphicFramePr>
+              <a:graphicFrameLocks xmlns:a="http://schemas.openxmlformats.org/drawingml/2006/main" noChangeAspect="1"/>
+            </wp:cNvGraphicFramePr>
+            <a:graphic xmlns:a="http://schemas.openxmlformats.org/drawingml/2006/main">
+              <a:graphicData uri="http://schemas.openxmlformats.org/drawingml/2006/picture">
+                <pic:pic xmlns:pic="http://schemas.openxmlformats.org/drawingml/2006/picture">
+                  <pic:nvPicPr>
+                    <pic:cNvPr id="1698562830" name="Picture 1" descr="A screenshot of a computer&#10;&#10;Description automatically generated"/>
+                    <pic:cNvPicPr/>
+                  </pic:nvPicPr>
+                  <pic:blipFill>
+                    <a:blip r:embed="rId52"/>
+                    <a:stretch>
+                      <a:fillRect/>
+                    </a:stretch>
+                  </pic:blipFill>
+                  <pic:spPr>
+                    <a:xfrm>
+                      <a:off x="0" y="0"/>
+                      <a:ext cx="5731510" cy="4495165"/>
+                    </a:xfrm>
+                    <a:prstGeom prst="rect">
+                      <a:avLst/>
+                    </a:prstGeom>
+                  </pic:spPr>
+                </pic:pic>
+              </a:graphicData>
+            </a:graphic>
+          </wp:inline>
+        </w:drawing>
+      </w:r>
+    </w:p>
+    <w:p>
+      <w:pPr>
+        <w:rPr>
+          <w:lang w:val="hr-HR"/>
+        </w:rPr>
+      </w:pPr>
+      <w:r>
+        <w:rPr>
+          <w:lang w:val="hr-HR"/>
+        </w:rPr>
+        <w:drawing>
+          <wp:inline distT="0" distB="0" distL="0" distR="0" wp14:anchorId="3B5462A4" wp14:editId="0984C51F">
+            <wp:extent cx="5731510" cy="4080510"/>
+            <wp:effectExtent l="0" t="0" r="2540" b="0"/>
+            <wp:docPr id="747885458" name="Picture 1"/>
+            <wp:cNvGraphicFramePr>
+              <a:graphicFrameLocks xmlns:a="http://schemas.openxmlformats.org/drawingml/2006/main" noChangeAspect="1"/>
+            </wp:cNvGraphicFramePr>
+            <a:graphic xmlns:a="http://schemas.openxmlformats.org/drawingml/2006/main">
+              <a:graphicData uri="http://schemas.openxmlformats.org/drawingml/2006/picture">
+                <pic:pic xmlns:pic="http://schemas.openxmlformats.org/drawingml/2006/picture">
+                  <pic:nvPicPr>
+                    <pic:cNvPr id="747885458" name=""/>
+                    <pic:cNvPicPr/>
+                  </pic:nvPicPr>
+                  <pic:blipFill>
+                    <a:blip r:embed="rId53"/>
+                    <a:stretch>
+                      <a:fillRect/>
+                    </a:stretch>
+                  </pic:blipFill>
+                  <pic:spPr>
+                    <a:xfrm>
+                      <a:off x="0" y="0"/>
+                      <a:ext cx="5731510" cy="4080510"/>
+                    </a:xfrm>
+                    <a:prstGeom prst="rect">
+                      <a:avLst/>
+                    </a:prstGeom>
+                  </pic:spPr>
+                </pic:pic>
+              </a:graphicData>
+            </a:graphic>
+          </wp:inline>
+        </w:drawing>
+      </w:r>
+    </w:p>
+    <w:p>
+      <w:pPr>
+        <w:rPr>
+          <w:lang w:val="hr-HR"/>
+        </w:rPr>
+      </w:pPr>
+    </w:p>
+    <w:tbl>
+      <w:tblPr>
+        <w:tblStyle w:val="TableGrid"/>
+        <w:tblW w:w="0" w:type="auto"/>
+        <w:tblLook w:val="04A0" w:firstRow="1" w:lastRow="0" w:firstColumn="1" w:lastColumn="0" w:noHBand="0" w:noVBand="1"/>
+      </w:tblPr>
+      <w:tblGrid>
+        <w:gridCol w:w="9016"/>
+      </w:tblGrid>
+      <w:tr>
+        <w:tc>
+          <w:tcPr>
+            <w:tcW w:w="9016" w:type="dxa"/>
+          </w:tcPr>
+          <w:p>
+            <w:pPr>
+              <w:rPr>
+                <w:lang w:val="hr-HR"/>
+              </w:rPr>
+            </w:pPr>
+            <w:proofErr w:type="spellStart"/>
+            <w:r>
+              <w:rPr>
+                <w:lang w:val="hr-HR"/>
+              </w:rPr>
+              <w:t>ng</w:t>
+            </w:r>
+            <w:proofErr w:type="spellEnd"/>
+            <w:r>
+              <w:rPr>
+                <w:lang w:val="hr-HR"/>
+              </w:rPr>
+              <w:t xml:space="preserve"> </w:t>
+            </w:r>
+            <w:proofErr w:type="spellStart"/>
+            <w:r>
+              <w:rPr>
+                <w:lang w:val="hr-HR"/>
+              </w:rPr>
+              <w:t>version</w:t>
+            </w:r>
+            <w:proofErr w:type="spellEnd"/>
+          </w:p>
+          <w:p>
+            <w:pPr>
+              <w:rPr>
+                <w:lang w:val="hr-HR"/>
+              </w:rPr>
+            </w:pPr>
+            <w:proofErr w:type="spellStart"/>
+            <w:r>
+              <w:rPr>
+                <w:lang w:val="hr-HR"/>
+              </w:rPr>
+              <w:t>npm</w:t>
+            </w:r>
+            <w:proofErr w:type="spellEnd"/>
+            <w:r>
+              <w:rPr>
+                <w:lang w:val="hr-HR"/>
+              </w:rPr>
+              <w:t xml:space="preserve"> </w:t>
+            </w:r>
+            <w:proofErr w:type="spellStart"/>
+            <w:r>
+              <w:rPr>
+                <w:lang w:val="hr-HR"/>
+              </w:rPr>
+              <w:t>install</w:t>
+            </w:r>
+            <w:proofErr w:type="spellEnd"/>
+            <w:r>
+              <w:rPr>
+                <w:lang w:val="hr-HR"/>
+              </w:rPr>
+              <w:t xml:space="preserve"> -g @angular/cli</w:t>
+            </w:r>
+          </w:p>
+          <w:p>
+            <w:pPr>
+              <w:rPr>
+                <w:lang w:val="hr-HR"/>
+              </w:rPr>
+            </w:pPr>
+            <w:proofErr w:type="spellStart"/>
+            <w:r>
+              <w:rPr>
+                <w:lang w:val="hr-HR"/>
+              </w:rPr>
+              <w:t>ng</w:t>
+            </w:r>
+            <w:proofErr w:type="spellEnd"/>
+            <w:r>
+              <w:rPr>
+                <w:lang w:val="hr-HR"/>
+              </w:rPr>
+              <w:t xml:space="preserve"> </w:t>
+            </w:r>
+            <w:proofErr w:type="spellStart"/>
+            <w:r>
+              <w:rPr>
+                <w:lang w:val="hr-HR"/>
+              </w:rPr>
+              <w:t>version</w:t>
+            </w:r>
+            <w:proofErr w:type="spellEnd"/>
+          </w:p>
+          <w:p>
+            <w:pPr>
+              <w:rPr>
+                <w:lang w:val="hr-HR"/>
+              </w:rPr>
+            </w:pPr>
+            <w:proofErr w:type="spellStart"/>
+            <w:r>
+              <w:rPr>
+                <w:lang w:val="hr-HR"/>
+              </w:rPr>
+              <w:t>ng</w:t>
+            </w:r>
+            <w:proofErr w:type="spellEnd"/>
+            <w:r>
+              <w:rPr>
+                <w:lang w:val="hr-HR"/>
+              </w:rPr>
+              <w:t xml:space="preserve"> </w:t>
+            </w:r>
+            <w:proofErr w:type="spellStart"/>
+            <w:r>
+              <w:rPr>
+                <w:lang w:val="hr-HR"/>
+              </w:rPr>
+              <w:t>update</w:t>
+            </w:r>
+            <w:proofErr w:type="spellEnd"/>
+            <w:r>
+              <w:rPr>
+                <w:lang w:val="hr-HR"/>
+              </w:rPr>
+              <w:t xml:space="preserve"> @angular/core @angular/cli --</w:t>
+            </w:r>
+            <w:proofErr w:type="spellStart"/>
+            <w:r>
+              <w:rPr>
+                <w:lang w:val="hr-HR"/>
+              </w:rPr>
+              <w:t>force</w:t>
+            </w:r>
+            <w:proofErr w:type="spellEnd"/>
+          </w:p>
+          <w:p>
+            <w:pPr>
+              <w:rPr>
+                <w:lang w:val="hr-HR"/>
+              </w:rPr>
+            </w:pPr>
+            <w:proofErr w:type="spellStart"/>
+            <w:r>
+              <w:rPr>
+                <w:lang w:val="hr-HR"/>
+              </w:rPr>
+              <w:t>npm</w:t>
+            </w:r>
+            <w:proofErr w:type="spellEnd"/>
+            <w:r>
+              <w:rPr>
+                <w:lang w:val="hr-HR"/>
+              </w:rPr>
+              <w:t xml:space="preserve"> </w:t>
+            </w:r>
+            <w:proofErr w:type="spellStart"/>
+            <w:r>
+              <w:rPr>
+                <w:lang w:val="hr-HR"/>
+              </w:rPr>
+              <w:t>outdated</w:t>
+            </w:r>
+            <w:proofErr w:type="spellEnd"/>
+          </w:p>
+          <w:p>
+            <w:pPr>
+              <w:rPr>
+                <w:lang w:val="hr-HR"/>
+              </w:rPr>
+            </w:pPr>
+            <w:proofErr w:type="spellStart"/>
+            <w:r>
+              <w:rPr>
+                <w:lang w:val="hr-HR"/>
+              </w:rPr>
+              <w:t>npm</w:t>
+            </w:r>
+            <w:proofErr w:type="spellEnd"/>
+            <w:r>
+              <w:rPr>
+                <w:lang w:val="hr-HR"/>
+              </w:rPr>
+              <w:t xml:space="preserve"> </w:t>
+            </w:r>
+            <w:proofErr w:type="spellStart"/>
+            <w:r>
+              <w:rPr>
+                <w:lang w:val="hr-HR"/>
+              </w:rPr>
+              <w:t>update</w:t>
+            </w:r>
+            <w:proofErr w:type="spellEnd"/>
+          </w:p>
+          <w:p>
+            <w:pPr>
+              <w:rPr>
+                <w:lang w:val="hr-HR"/>
+              </w:rPr>
+            </w:pPr>
+            <w:proofErr w:type="spellStart"/>
+            <w:r>
+              <w:t>npm</w:t>
+            </w:r>
+            <w:proofErr w:type="spellEnd"/>
+            <w:r>
+              <w:t xml:space="preserve"> </w:t>
+            </w:r>
+            <w:proofErr w:type="spellStart"/>
+            <w:r>
+              <w:t>install</w:t>
+            </w:r>
+            <w:proofErr w:type="spellEnd"/>
+          </w:p>
+          <w:p>
+            <w:pPr>
+              <w:rPr>
+                <w:lang w:val="hr-HR"/>
+              </w:rPr>
+            </w:pPr>
+          </w:p>
+        </w:tc>
+      </w:tr>
+    </w:tbl>
+    <w:p>
+      <w:pPr>
+        <w:rPr>
+          <w:lang w:val="hr-HR"/>
+        </w:rPr>
+      </w:pPr>
+    </w:p>
+    <w:p>
+      <w:r>
+        <w:t xml:space="preserve">U novijim verzijama </w:t>
+      </w:r>
+      <w:proofErr w:type="spellStart"/>
+      <w:r>
+        <w:t>Angular</w:t>
+      </w:r>
+      <w:proofErr w:type="spellEnd"/>
+      <w:r>
+        <w:t xml:space="preserve">-a (od verzije </w:t>
+      </w:r>
+      <w:r>
+        <w:rPr>
+          <w:b/>
+          <w:bCs/>
+        </w:rPr>
+        <w:t>19</w:t>
+      </w:r>
+      <w:r>
+        <w:t xml:space="preserve">), </w:t>
+      </w:r>
+      <w:proofErr w:type="spellStart"/>
+      <w:r>
+        <w:t>standalone</w:t>
+      </w:r>
+      <w:proofErr w:type="spellEnd"/>
+      <w:r>
+        <w:t xml:space="preserve"> komponente postaju </w:t>
+      </w:r>
+      <w:proofErr w:type="spellStart"/>
+      <w:r>
+        <w:rPr>
+          <w:b/>
+          <w:bCs/>
+        </w:rPr>
+        <w:t>defaultna</w:t>
+      </w:r>
+      <w:proofErr w:type="spellEnd"/>
+      <w:r>
+        <w:rPr>
+          <w:b/>
+          <w:bCs/>
+        </w:rPr>
+        <w:t xml:space="preserve"> konfiguracija</w:t>
+      </w:r>
+      <w:r>
+        <w:t xml:space="preserve"> kada je opcija </w:t>
+      </w:r>
+      <w:proofErr w:type="spellStart"/>
+      <w:r>
+        <w:t>standalone</w:t>
+      </w:r>
+      <w:proofErr w:type="spellEnd"/>
+      <w:r>
+        <w:t xml:space="preserve"> izostavljena. Ovo je dio </w:t>
+      </w:r>
+      <w:proofErr w:type="spellStart"/>
+      <w:r>
+        <w:t>Angular</w:t>
+      </w:r>
+      <w:proofErr w:type="spellEnd"/>
+      <w:r>
+        <w:t xml:space="preserve">-ove tranzicije prema modularnijem pristupu bez oslanjanja na </w:t>
+      </w:r>
+      <w:proofErr w:type="spellStart"/>
+      <w:r>
+        <w:t>NgModule</w:t>
+      </w:r>
+      <w:proofErr w:type="spellEnd"/>
+      <w:r>
+        <w:t>.</w:t>
+      </w:r>
+    </w:p>
+    <w:p>
+      <w:pPr>
+        <w:rPr>
+          <w:b/>
+          <w:bCs/>
+        </w:rPr>
+      </w:pPr>
+      <w:r>
+        <w:rPr>
+          <w:b/>
+          <w:bCs/>
+        </w:rPr>
+        <w:t>Kako ovo utiče na vaš projekt?</w:t>
+      </w:r>
+    </w:p>
+    <w:p>
+      <w:pPr>
+        <w:numPr>
+          <w:ilvl w:val="0"/>
+          <w:numId w:val="1"/>
+        </w:numPr>
+      </w:pPr>
+      <w:r>
+        <w:t xml:space="preserve">Ako niste eksplicitno postavili </w:t>
+      </w:r>
+      <w:proofErr w:type="spellStart"/>
+      <w:r>
+        <w:t>standalone</w:t>
+      </w:r>
+      <w:proofErr w:type="spellEnd"/>
+      <w:r>
+        <w:t xml:space="preserve">: </w:t>
+      </w:r>
+      <w:proofErr w:type="spellStart"/>
+      <w:r>
+        <w:t>false</w:t>
+      </w:r>
+      <w:proofErr w:type="spellEnd"/>
+      <w:r>
+        <w:t xml:space="preserve">, </w:t>
+      </w:r>
+      <w:proofErr w:type="spellStart"/>
+      <w:r>
+        <w:t>Angular</w:t>
+      </w:r>
+      <w:proofErr w:type="spellEnd"/>
+      <w:r>
+        <w:t xml:space="preserve"> automatski tretira komponentu kao </w:t>
+      </w:r>
+      <w:proofErr w:type="spellStart"/>
+      <w:r>
+        <w:rPr>
+          <w:b/>
+          <w:bCs/>
+        </w:rPr>
+        <w:t>standalone</w:t>
+      </w:r>
+      <w:proofErr w:type="spellEnd"/>
+      <w:r>
+        <w:t>.</w:t>
+      </w:r>
+    </w:p>
+    <w:p>
+      <w:pPr>
+        <w:numPr>
+          <w:ilvl w:val="0"/>
+          <w:numId w:val="1"/>
+        </w:numPr>
+      </w:pPr>
+      <w:r>
+        <w:t xml:space="preserve">Ovo znači da komponente koje želite koristiti unutar </w:t>
+      </w:r>
+      <w:proofErr w:type="spellStart"/>
+      <w:r>
+        <w:t>NgModule</w:t>
+      </w:r>
+      <w:proofErr w:type="spellEnd"/>
+      <w:r>
+        <w:t xml:space="preserve"> moraju imati jasno </w:t>
+      </w:r>
+      <w:proofErr w:type="spellStart"/>
+      <w:r>
+        <w:t>definisano</w:t>
+      </w:r>
+      <w:proofErr w:type="spellEnd"/>
+      <w:r>
+        <w:t xml:space="preserve"> </w:t>
+      </w:r>
+      <w:proofErr w:type="spellStart"/>
+      <w:r>
+        <w:t>standalone</w:t>
+      </w:r>
+      <w:proofErr w:type="spellEnd"/>
+      <w:r>
+        <w:t xml:space="preserve">: </w:t>
+      </w:r>
+      <w:proofErr w:type="spellStart"/>
+      <w:r>
+        <w:t>false</w:t>
+      </w:r>
+      <w:proofErr w:type="spellEnd"/>
+      <w:r>
+        <w:t xml:space="preserve"> ili se moraju koristiti isključivo kroz </w:t>
+      </w:r>
+      <w:proofErr w:type="spellStart"/>
+      <w:r>
+        <w:t>imports</w:t>
+      </w:r>
+      <w:proofErr w:type="spellEnd"/>
+      <w:r>
+        <w:t>.</w:t>
+      </w:r>
+    </w:p>
+    <w:p>
+      <w:pPr>
+        <w:rPr>
+          <w:lang w:val="hr-HR"/>
+        </w:rPr>
+      </w:pPr>
+    </w:p>
+    <w:tbl>
+      <w:tblPr>
+        <w:tblStyle w:val="TableGrid"/>
+        <w:tblW w:w="0" w:type="auto"/>
+        <w:tblLook w:val="04A0" w:firstRow="1" w:lastRow="0" w:firstColumn="1" w:lastColumn="0" w:noHBand="0" w:noVBand="1"/>
+      </w:tblPr>
+      <w:tblGrid>
+        <w:gridCol w:w="4605"/>
+        <w:gridCol w:w="4411"/>
+      </w:tblGrid>
+      <w:tr>
+        <w:tc>
+          <w:tcPr>
+            <w:tcW w:w="4605" w:type="dxa"/>
+          </w:tcPr>
+          <w:p>
+            <w:pPr>
+              <w:rPr>
+                <w:lang w:val="hr-HR"/>
+              </w:rPr>
+            </w:pPr>
+            <w:r>
+              <w:rPr>
+                <w:lang w:val="hr-HR"/>
+              </w:rPr>
+              <w:drawing>
+                <wp:inline distT="0" distB="0" distL="0" distR="0" wp14:anchorId="407E1957" wp14:editId="39C91637">
+                  <wp:extent cx="2668137" cy="1834106"/>
+                  <wp:effectExtent l="0" t="0" r="0" b="0"/>
+                  <wp:docPr id="1259112334" name="Picture 1"/>
+                  <wp:cNvGraphicFramePr>
+                    <a:graphicFrameLocks xmlns:a="http://schemas.openxmlformats.org/drawingml/2006/main" noChangeAspect="1"/>
+                  </wp:cNvGraphicFramePr>
+                  <a:graphic xmlns:a="http://schemas.openxmlformats.org/drawingml/2006/main">
+                    <a:graphicData uri="http://schemas.openxmlformats.org/drawingml/2006/picture">
+                      <pic:pic xmlns:pic="http://schemas.openxmlformats.org/drawingml/2006/picture">
+                        <pic:nvPicPr>
+                          <pic:cNvPr id="1259112334" name=""/>
+                          <pic:cNvPicPr/>
+                        </pic:nvPicPr>
+                        <pic:blipFill rotWithShape="1">
+                          <a:blip r:embed="rId54"/>
+                          <a:srcRect r="19181"/>
+                          <a:stretch/>
+                        </pic:blipFill>
+                        <pic:spPr bwMode="auto">
+                          <a:xfrm>
+                            <a:off x="0" y="0"/>
+                            <a:ext cx="2671661" cy="1836528"/>
+                          </a:xfrm>
+                          <a:prstGeom prst="rect">
+                            <a:avLst/>
+                          </a:prstGeom>
+                          <a:ln>
+                            <a:noFill/>
+                          </a:ln>
+                          <a:extLst>
+                            <a:ext uri="{53640926-AAD7-44D8-BBD7-CCE9431645EC}">
+                              <a14:shadowObscured xmlns:a14="http://schemas.microsoft.com/office/drawing/2010/main"/>
+                            </a:ext>
+                          </a:extLst>
+                        </pic:spPr>
+                      </pic:pic>
+                    </a:graphicData>
+                  </a:graphic>
+                </wp:inline>
+              </w:drawing>
+            </w:r>
+          </w:p>
+        </w:tc>
+        <w:tc>
+          <w:tcPr>
+            <w:tcW w:w="4411" w:type="dxa"/>
+          </w:tcPr>
+          <w:p>
+            <w:pPr>
+              <w:rPr>
+                <w:lang w:val="hr-HR"/>
+              </w:rPr>
+            </w:pPr>
+            <w:r>
+              <w:rPr>
+                <w:lang w:val="hr-HR"/>
+              </w:rPr>
+              <w:drawing>
+                <wp:inline distT="0" distB="0" distL="0" distR="0" wp14:anchorId="09A285D3" wp14:editId="110C6D4E">
+                  <wp:extent cx="2511188" cy="1659890"/>
+                  <wp:effectExtent l="0" t="0" r="3810" b="0"/>
+                  <wp:docPr id="408302853" name="Picture 1"/>
+                  <wp:cNvGraphicFramePr>
+                    <a:graphicFrameLocks xmlns:a="http://schemas.openxmlformats.org/drawingml/2006/main" noChangeAspect="1"/>
+                  </wp:cNvGraphicFramePr>
+                  <a:graphic xmlns:a="http://schemas.openxmlformats.org/drawingml/2006/main">
+                    <a:graphicData uri="http://schemas.openxmlformats.org/drawingml/2006/picture">
+                      <pic:pic xmlns:pic="http://schemas.openxmlformats.org/drawingml/2006/picture">
+                        <pic:nvPicPr>
+                          <pic:cNvPr id="408302853" name=""/>
+                          <pic:cNvPicPr/>
+                        </pic:nvPicPr>
+                        <pic:blipFill rotWithShape="1">
+                          <a:blip r:embed="rId55"/>
+                          <a:srcRect r="22473"/>
+                          <a:stretch/>
+                        </pic:blipFill>
+                        <pic:spPr bwMode="auto">
+                          <a:xfrm>
+                            <a:off x="0" y="0"/>
+                            <a:ext cx="2511855" cy="1660331"/>
+                          </a:xfrm>
+                          <a:prstGeom prst="rect">
+                            <a:avLst/>
+                          </a:prstGeom>
+                          <a:ln>
+                            <a:noFill/>
+                          </a:ln>
+                          <a:extLst>
+                            <a:ext uri="{53640926-AAD7-44D8-BBD7-CCE9431645EC}">
+                              <a14:shadowObscured xmlns:a14="http://schemas.microsoft.com/office/drawing/2010/main"/>
+                            </a:ext>
+                          </a:extLst>
+                        </pic:spPr>
+                      </pic:pic>
+                    </a:graphicData>
+                  </a:graphic>
+                </wp:inline>
+              </w:drawing>
+            </w:r>
+          </w:p>
+        </w:tc>
+      </w:tr>
+      <w:tr>
+        <w:tc>
+          <w:tcPr>
+            <w:tcW w:w="4605" w:type="dxa"/>
+          </w:tcPr>
+          <w:p>
+            <w:pPr>
+              <w:rPr>
+                <w:lang w:val="hr-HR"/>
+              </w:rPr>
+            </w:pPr>
+            <w:r>
+              <w:rPr>
+                <w:lang w:val="hr-HR"/>
+              </w:rPr>
+              <w:drawing>
+                <wp:inline distT="0" distB="0" distL="0" distR="0" wp14:anchorId="21A6F82C" wp14:editId="0215BA94">
+                  <wp:extent cx="2787457" cy="2415654"/>
+                  <wp:effectExtent l="0" t="0" r="0" b="3810"/>
+                  <wp:docPr id="1157623000" name="Picture 1"/>
+                  <wp:cNvGraphicFramePr>
+                    <a:graphicFrameLocks xmlns:a="http://schemas.openxmlformats.org/drawingml/2006/main" noChangeAspect="1"/>
+                  </wp:cNvGraphicFramePr>
+                  <a:graphic xmlns:a="http://schemas.openxmlformats.org/drawingml/2006/main">
+                    <a:graphicData uri="http://schemas.openxmlformats.org/drawingml/2006/picture">
+                      <pic:pic xmlns:pic="http://schemas.openxmlformats.org/drawingml/2006/picture">
+                        <pic:nvPicPr>
+                          <pic:cNvPr id="1157623000" name=""/>
+                          <pic:cNvPicPr/>
+                        </pic:nvPicPr>
+                        <pic:blipFill rotWithShape="1">
+                          <a:blip r:embed="rId56"/>
+                          <a:srcRect r="31324"/>
+                          <a:stretch/>
+                        </pic:blipFill>
+                        <pic:spPr bwMode="auto">
+                          <a:xfrm>
+                            <a:off x="0" y="0"/>
+                            <a:ext cx="2792784" cy="2420270"/>
+                          </a:xfrm>
+                          <a:prstGeom prst="rect">
+                            <a:avLst/>
+                          </a:prstGeom>
+                          <a:ln>
+                            <a:noFill/>
+                          </a:ln>
+                          <a:extLst>
+                            <a:ext uri="{53640926-AAD7-44D8-BBD7-CCE9431645EC}">
+                              <a14:shadowObscured xmlns:a14="http://schemas.microsoft.com/office/drawing/2010/main"/>
+                            </a:ext>
+                          </a:extLst>
+                        </pic:spPr>
+                      </pic:pic>
+                    </a:graphicData>
+                  </a:graphic>
+                </wp:inline>
+              </w:drawing>
+            </w:r>
+          </w:p>
+        </w:tc>
+        <w:tc>
+          <w:tcPr>
+            <w:tcW w:w="4411" w:type="dxa"/>
+          </w:tcPr>
+          <w:p>
+            <w:pPr>
+              <w:rPr>
+                <w:lang w:val="hr-HR"/>
+              </w:rPr>
+            </w:pPr>
+            <w:r>
+              <w:rPr>
+                <w:lang w:val="hr-HR"/>
+              </w:rPr>
+              <w:drawing>
+                <wp:inline distT="0" distB="0" distL="0" distR="0" wp14:anchorId="7A436A0C" wp14:editId="726D9AD2">
+                  <wp:extent cx="2326943" cy="2461260"/>
+                  <wp:effectExtent l="0" t="0" r="0" b="0"/>
+                  <wp:docPr id="1678323714" name="Picture 1"/>
+                  <wp:cNvGraphicFramePr>
+                    <a:graphicFrameLocks xmlns:a="http://schemas.openxmlformats.org/drawingml/2006/main" noChangeAspect="1"/>
+                  </wp:cNvGraphicFramePr>
+                  <a:graphic xmlns:a="http://schemas.openxmlformats.org/drawingml/2006/main">
+                    <a:graphicData uri="http://schemas.openxmlformats.org/drawingml/2006/picture">
+                      <pic:pic xmlns:pic="http://schemas.openxmlformats.org/drawingml/2006/picture">
+                        <pic:nvPicPr>
+                          <pic:cNvPr id="1678323714" name=""/>
+                          <pic:cNvPicPr/>
+                        </pic:nvPicPr>
+                        <pic:blipFill rotWithShape="1">
+                          <a:blip r:embed="rId57"/>
+                          <a:srcRect r="28162"/>
+                          <a:stretch/>
+                        </pic:blipFill>
+                        <pic:spPr bwMode="auto">
+                          <a:xfrm>
+                            <a:off x="0" y="0"/>
+                            <a:ext cx="2327539" cy="2461890"/>
+                          </a:xfrm>
+                          <a:prstGeom prst="rect">
+                            <a:avLst/>
+                          </a:prstGeom>
+                          <a:ln>
+                            <a:noFill/>
+                          </a:ln>
+                          <a:extLst>
+                            <a:ext uri="{53640926-AAD7-44D8-BBD7-CCE9431645EC}">
+                              <a14:shadowObscured xmlns:a14="http://schemas.microsoft.com/office/drawing/2010/main"/>
+                            </a:ext>
+                          </a:extLst>
+                        </pic:spPr>
+                      </pic:pic>
+                    </a:graphicData>
+                  </a:graphic>
+                </wp:inline>
+              </w:drawing>
+            </w:r>
+          </w:p>
+        </w:tc>
+      </w:tr>
+    </w:tbl>
+    <w:p>
+      <w:pPr>
+        <w:rPr>
+          <w:lang w:val="hr-HR"/>
+        </w:rPr>
+      </w:pPr>
+    </w:p>
+    <w:p>
+      <w:pPr>
+        <w:pStyle w:val="Heading1"/>
+        <w:rPr>
+          <w:lang w:val="hr-HR"/>
+        </w:rPr>
+      </w:pPr>
+      <w:r>
+        <w:rPr>
+          <w:lang w:val="hr-HR"/>
+        </w:rPr>
+        <w:br w:type="page"/>
+      </w:r>
+      <w:proofErr w:type="spellStart"/>
+      <w:r>
+        <w:rPr>
+          <w:lang w:val="hr-HR"/>
+        </w:rPr>
+        <w:lastRenderedPageBreak/>
+        <w:t>Angular</w:t>
+      </w:r>
+      <w:proofErr w:type="spellEnd"/>
+      <w:r>
+        <w:rPr>
+          <w:lang w:val="hr-HR"/>
+        </w:rPr>
+        <w:t xml:space="preserve"> </w:t>
+      </w:r>
+      <w:proofErr w:type="spellStart"/>
+      <w:r>
+        <w:rPr>
+          <w:lang w:val="hr-HR"/>
+        </w:rPr>
+        <w:t>material</w:t>
+      </w:r>
+      <w:proofErr w:type="spellEnd"/>
+    </w:p>
+    <w:p>
+      <w:pPr>
+        <w:rPr>
+          <w:lang w:val="hr-HR"/>
+        </w:rPr>
+      </w:pPr>
+      <w:hyperlink r:id="rId58" w:history="1">
+        <w:r>
+          <w:rPr>
+            <w:rStyle w:val="Hyperlink"/>
+            <w:lang w:val="hr-HR"/>
+          </w:rPr>
+          <w:t>https://material.angular.io/guide/getting-started</w:t>
+        </w:r>
+      </w:hyperlink>
+    </w:p>
+    <w:p>
+      <w:pPr>
+        <w:rPr>
+          <w:lang w:val="hr-HR"/>
+        </w:rPr>
+      </w:pPr>
+    </w:p>
+    <w:p>
+      <w:pPr>
+        <w:rPr>
+          <w:lang w:val="hr-HR"/>
+        </w:rPr>
+      </w:pPr>
+    </w:p>
+    <w:p>
+      <w:pPr>
+        <w:rPr>
+          <w:b/>
+          <w:bCs/>
+          <w:lang w:val="hr-HR"/>
+        </w:rPr>
+      </w:pPr>
+      <w:r>
+        <w:rPr>
+          <w:b/>
+          <w:bCs/>
+          <w:lang w:val="hr-HR"/>
+        </w:rPr>
+        <w:t>Zadatak</w:t>
+      </w:r>
+      <w:r>
+        <w:rPr>
+          <w:b/>
+          <w:bCs/>
+          <w:lang w:val="hr-HR"/>
+        </w:rPr>
+        <w:t xml:space="preserve"> 1</w:t>
+      </w:r>
+      <w:r>
+        <w:rPr>
+          <w:b/>
+          <w:bCs/>
+          <w:lang w:val="hr-HR"/>
+        </w:rPr>
+        <w:t>:</w:t>
+      </w:r>
+    </w:p>
+    <w:p>
+      <w:pPr>
+        <w:rPr>
+          <w:lang w:val="hr-HR"/>
+        </w:rPr>
+      </w:pPr>
+      <w:r>
+        <w:rPr>
+          <w:lang w:val="hr-HR"/>
+        </w:rPr>
+        <w:t xml:space="preserve">Kreirati </w:t>
+      </w:r>
+      <w:proofErr w:type="spellStart"/>
+      <w:r>
+        <w:rPr>
+          <w:lang w:val="hr-HR"/>
+        </w:rPr>
+        <w:t>helper</w:t>
+      </w:r>
+      <w:proofErr w:type="spellEnd"/>
+      <w:r>
+        <w:rPr>
+          <w:lang w:val="hr-HR"/>
+        </w:rPr>
+        <w:t xml:space="preserve"> </w:t>
+      </w:r>
+      <w:proofErr w:type="spellStart"/>
+      <w:r>
+        <w:rPr>
+          <w:lang w:val="hr-HR"/>
+        </w:rPr>
+        <w:t>dialog</w:t>
+      </w:r>
+      <w:proofErr w:type="spellEnd"/>
+    </w:p>
+    <w:p>
+      <w:pPr>
+        <w:pStyle w:val="ListParagraph"/>
+        <w:numPr>
+          <w:ilvl w:val="0"/>
+          <w:numId w:val="3"/>
+        </w:numPr>
+        <w:rPr>
+          <w:lang w:val="hr-HR"/>
+        </w:rPr>
+      </w:pPr>
+      <w:proofErr w:type="spellStart"/>
+      <w:r>
+        <w:rPr>
+          <w:lang w:val="hr-HR"/>
+        </w:rPr>
+        <w:t>Simple</w:t>
+      </w:r>
+      <w:proofErr w:type="spellEnd"/>
+      <w:r>
+        <w:rPr>
+          <w:lang w:val="hr-HR"/>
+        </w:rPr>
+        <w:t xml:space="preserve"> za ispis obične poruke</w:t>
+      </w:r>
+    </w:p>
+    <w:p>
+      <w:pPr>
+        <w:pStyle w:val="ListParagraph"/>
+        <w:numPr>
+          <w:ilvl w:val="0"/>
+          <w:numId w:val="3"/>
+        </w:numPr>
+        <w:rPr>
+          <w:lang w:val="hr-HR"/>
+        </w:rPr>
+      </w:pPr>
+      <w:proofErr w:type="spellStart"/>
+      <w:r>
+        <w:rPr>
+          <w:lang w:val="hr-HR"/>
+        </w:rPr>
+        <w:t>Confirm</w:t>
+      </w:r>
+      <w:proofErr w:type="spellEnd"/>
+      <w:r>
+        <w:rPr>
+          <w:lang w:val="hr-HR"/>
+        </w:rPr>
+        <w:t xml:space="preserve"> </w:t>
+      </w:r>
+      <w:proofErr w:type="spellStart"/>
+      <w:r>
+        <w:rPr>
+          <w:lang w:val="hr-HR"/>
+        </w:rPr>
+        <w:t>dialog</w:t>
+      </w:r>
+      <w:proofErr w:type="spellEnd"/>
+      <w:r>
+        <w:rPr>
+          <w:lang w:val="hr-HR"/>
+        </w:rPr>
+        <w:t xml:space="preserve">, npr. </w:t>
+      </w:r>
+      <w:proofErr w:type="spellStart"/>
+      <w:r>
+        <w:rPr>
+          <w:lang w:val="hr-HR"/>
+        </w:rPr>
+        <w:t>delete</w:t>
+      </w:r>
+      <w:proofErr w:type="spellEnd"/>
+    </w:p>
+    <w:p>
+      <w:pPr>
+        <w:rPr>
+          <w:lang w:val="hr-HR"/>
+        </w:rPr>
+      </w:pPr>
+      <w:hyperlink r:id="rId59" w:history="1">
+        <w:r>
+          <w:rPr>
+            <w:rStyle w:val="Hyperlink"/>
+            <w:lang w:val="hr-HR"/>
+          </w:rPr>
+          <w:t>https://material.angular.io/components/dialog/overview</w:t>
+        </w:r>
+      </w:hyperlink>
+    </w:p>
+    <w:p>
+      <w:pPr>
+        <w:rPr>
+          <w:lang w:val="hr-HR"/>
+        </w:rPr>
+      </w:pPr>
+    </w:p>
+    <w:p>
+      <w:pPr>
+        <w:rPr>
+          <w:lang w:val="hr-HR"/>
+        </w:rPr>
+      </w:pPr>
+    </w:p>
+    <w:p>
+      <w:pPr>
+        <w:rPr>
+          <w:lang w:val="hr-HR"/>
+        </w:rPr>
+      </w:pPr>
+    </w:p>
+    <w:p>
+      <w:pPr>
+        <w:rPr>
+          <w:b/>
+          <w:bCs/>
+          <w:lang w:val="hr-HR"/>
+        </w:rPr>
+      </w:pPr>
+      <w:r>
+        <w:rPr>
+          <w:b/>
+          <w:bCs/>
+          <w:lang w:val="hr-HR"/>
+        </w:rPr>
+        <w:t xml:space="preserve">Zadatak </w:t>
+      </w:r>
+      <w:r>
+        <w:rPr>
+          <w:b/>
+          <w:bCs/>
+          <w:lang w:val="hr-HR"/>
+        </w:rPr>
+        <w:t>2</w:t>
+      </w:r>
+      <w:r>
+        <w:rPr>
+          <w:b/>
+          <w:bCs/>
+          <w:lang w:val="hr-HR"/>
+        </w:rPr>
+        <w:t>:</w:t>
+      </w:r>
+    </w:p>
+    <w:p>
+      <w:pPr>
+        <w:rPr>
+          <w:lang w:val="hr-HR"/>
+        </w:rPr>
+      </w:pPr>
+      <w:r>
+        <w:rPr>
+          <w:lang w:val="hr-HR"/>
+        </w:rPr>
+        <w:t xml:space="preserve">Kreirati </w:t>
+      </w:r>
+      <w:proofErr w:type="spellStart"/>
+      <w:r>
+        <w:rPr>
+          <w:lang w:val="hr-HR"/>
+        </w:rPr>
+        <w:t>helper</w:t>
+      </w:r>
+      <w:proofErr w:type="spellEnd"/>
+      <w:r>
+        <w:rPr>
+          <w:lang w:val="hr-HR"/>
+        </w:rPr>
+        <w:t xml:space="preserve"> </w:t>
+      </w:r>
+      <w:proofErr w:type="spellStart"/>
+      <w:r>
+        <w:rPr>
+          <w:lang w:val="hr-HR"/>
+        </w:rPr>
+        <w:t>snackbar</w:t>
+      </w:r>
+      <w:proofErr w:type="spellEnd"/>
+    </w:p>
+    <w:p>
+      <w:pPr>
+        <w:pStyle w:val="ListParagraph"/>
+        <w:numPr>
+          <w:ilvl w:val="0"/>
+          <w:numId w:val="3"/>
+        </w:numPr>
+        <w:rPr>
+          <w:lang w:val="hr-HR"/>
+        </w:rPr>
+      </w:pPr>
+      <w:proofErr w:type="spellStart"/>
+      <w:r>
+        <w:rPr>
+          <w:lang w:val="hr-HR"/>
+        </w:rPr>
+        <w:t>Simple</w:t>
+      </w:r>
+      <w:proofErr w:type="spellEnd"/>
+      <w:r>
+        <w:rPr>
+          <w:lang w:val="hr-HR"/>
+        </w:rPr>
+        <w:t xml:space="preserve"> za ispis obične poruke</w:t>
+      </w:r>
+    </w:p>
+    <w:p>
+      <w:pPr>
+        <w:pStyle w:val="ListParagraph"/>
+        <w:numPr>
+          <w:ilvl w:val="0"/>
+          <w:numId w:val="3"/>
+        </w:numPr>
+        <w:rPr>
+          <w:lang w:val="hr-HR"/>
+        </w:rPr>
+      </w:pPr>
+      <w:r>
+        <w:rPr>
+          <w:lang w:val="hr-HR"/>
+        </w:rPr>
+        <w:t xml:space="preserve">Sa dodatnom opcijom za </w:t>
+      </w:r>
+      <w:proofErr w:type="spellStart"/>
+      <w:r>
+        <w:rPr>
+          <w:lang w:val="hr-HR"/>
+        </w:rPr>
+        <w:t>click</w:t>
+      </w:r>
+      <w:proofErr w:type="spellEnd"/>
+    </w:p>
+    <w:p>
+      <w:pPr>
+        <w:rPr>
+          <w:lang w:val="hr-HR"/>
+        </w:rPr>
+      </w:pPr>
+    </w:p>
+    <w:p>
+      <w:pPr>
+        <w:rPr>
+          <w:lang w:val="hr-HR"/>
+        </w:rPr>
+      </w:pPr>
+      <w:hyperlink r:id="rId60" w:history="1">
+        <w:r>
+          <w:rPr>
+            <w:rStyle w:val="Hyperlink"/>
+            <w:lang w:val="hr-HR"/>
+          </w:rPr>
+          <w:t>https://material.angular.io/components/snack-bar/overview</w:t>
+        </w:r>
+      </w:hyperlink>
+    </w:p>
+    <w:p>
+      <w:pPr>
+        <w:rPr>
+          <w:lang w:val="hr-HR"/>
+        </w:rPr>
+      </w:pPr>
+    </w:p>
+    <w:p>
+      <w:pPr>
+        <w:rPr>
+          <w:b/>
+          <w:bCs/>
+          <w:lang w:val="hr-HR"/>
+        </w:rPr>
+      </w:pPr>
+      <w:r>
+        <w:rPr>
+          <w:b/>
+          <w:bCs/>
+          <w:lang w:val="hr-HR"/>
+        </w:rPr>
+        <w:t>Zadatak 3:</w:t>
+      </w:r>
+    </w:p>
+    <w:p>
+      <w:pPr>
+        <w:rPr>
+          <w:lang w:val="hr-HR"/>
+        </w:rPr>
+      </w:pPr>
+      <w:r>
+        <w:rPr>
+          <w:lang w:val="hr-HR"/>
+        </w:rPr>
+        <w:t xml:space="preserve">Prepraviti postojeću </w:t>
+      </w:r>
+      <w:proofErr w:type="spellStart"/>
+      <w:r>
+        <w:rPr>
+          <w:lang w:val="hr-HR"/>
+        </w:rPr>
+        <w:t>ngfor</w:t>
+      </w:r>
+      <w:proofErr w:type="spellEnd"/>
+      <w:r>
+        <w:rPr>
+          <w:lang w:val="hr-HR"/>
+        </w:rPr>
+        <w:t xml:space="preserve"> tabelu tako da koristi </w:t>
+      </w:r>
+      <w:proofErr w:type="spellStart"/>
+      <w:r>
+        <w:rPr>
+          <w:lang w:val="hr-HR"/>
+        </w:rPr>
+        <w:t>angular</w:t>
+      </w:r>
+      <w:proofErr w:type="spellEnd"/>
+      <w:r>
+        <w:rPr>
+          <w:lang w:val="hr-HR"/>
+        </w:rPr>
+        <w:t xml:space="preserve"> </w:t>
+      </w:r>
+      <w:proofErr w:type="spellStart"/>
+      <w:r>
+        <w:rPr>
+          <w:lang w:val="hr-HR"/>
+        </w:rPr>
+        <w:t>material</w:t>
+      </w:r>
+      <w:proofErr w:type="spellEnd"/>
+      <w:r>
+        <w:rPr>
+          <w:lang w:val="hr-HR"/>
+        </w:rPr>
+        <w:t xml:space="preserve"> tabelu</w:t>
+      </w:r>
+    </w:p>
+    <w:p>
+      <w:pPr>
+        <w:pStyle w:val="ListParagraph"/>
+        <w:numPr>
+          <w:ilvl w:val="0"/>
+          <w:numId w:val="4"/>
+        </w:numPr>
+      </w:pPr>
+      <w:proofErr w:type="spellStart"/>
+      <w:r>
+        <w:rPr>
+          <w:lang w:val="hr-HR"/>
+        </w:rPr>
+        <w:t>Opcionalnost</w:t>
+      </w:r>
+      <w:proofErr w:type="spellEnd"/>
+      <w:r>
+        <w:rPr>
+          <w:lang w:val="hr-HR"/>
+        </w:rPr>
+        <w:t xml:space="preserve">: koristiti </w:t>
+      </w:r>
+      <w:proofErr w:type="spellStart"/>
+      <w:r>
+        <w:t>Pagination</w:t>
+      </w:r>
+      <w:proofErr w:type="spellEnd"/>
+    </w:p>
+    <w:p>
+      <w:pPr>
+        <w:rPr>
+          <w:lang w:val="hr-HR"/>
+        </w:rPr>
+      </w:pPr>
+      <w:hyperlink r:id="rId61" w:history="1">
+        <w:r>
+          <w:rPr>
+            <w:rStyle w:val="Hyperlink"/>
+            <w:lang w:val="hr-HR"/>
+          </w:rPr>
+          <w:t>https://material.angular.io/components/table/overview</w:t>
+        </w:r>
+      </w:hyperlink>
+    </w:p>
+    <w:p>
+      <w:pPr>
+        <w:rPr>
+          <w:lang w:val="hr-HR"/>
+        </w:rPr>
+      </w:pPr>
+    </w:p>
+    <w:p>
+      <w:pPr>
+        <w:rPr>
+          <w:lang w:val="hr-HR"/>
+        </w:rPr>
+      </w:pPr>
+    </w:p>
+    <w:p>
+      <w:pPr>
+        <w:rPr>
+          <w:b/>
+          <w:bCs/>
+          <w:lang w:val="hr-HR"/>
+        </w:rPr>
+      </w:pPr>
+      <w:r>
+        <w:rPr>
+          <w:b/>
+          <w:bCs/>
+          <w:lang w:val="hr-HR"/>
+        </w:rPr>
+        <w:t xml:space="preserve">Zadatak </w:t>
+      </w:r>
+      <w:r>
+        <w:rPr>
+          <w:b/>
+          <w:bCs/>
+          <w:lang w:val="hr-HR"/>
+        </w:rPr>
+        <w:t>4</w:t>
+      </w:r>
+      <w:r>
+        <w:rPr>
+          <w:b/>
+          <w:bCs/>
+          <w:lang w:val="hr-HR"/>
+        </w:rPr>
+        <w:t>:</w:t>
+      </w:r>
+    </w:p>
+    <w:p>
+      <w:r>
+        <w:rPr>
+          <w:lang w:val="hr-HR"/>
+        </w:rPr>
+        <w:t xml:space="preserve">Kreirati </w:t>
+      </w:r>
+      <w:proofErr w:type="spellStart"/>
+      <w:r>
+        <w:rPr>
+          <w:lang w:val="hr-HR"/>
+        </w:rPr>
+        <w:t>progress</w:t>
+      </w:r>
+      <w:proofErr w:type="spellEnd"/>
+      <w:r>
+        <w:rPr>
+          <w:lang w:val="hr-HR"/>
+        </w:rPr>
+        <w:t xml:space="preserve"> bar tipa </w:t>
+      </w:r>
+      <w:proofErr w:type="spellStart"/>
+      <w:r>
+        <w:t>Indeterminate</w:t>
+      </w:r>
+      <w:proofErr w:type="spellEnd"/>
+      <w:r>
+        <w:t xml:space="preserve"> te ga povezati sa http </w:t>
+      </w:r>
+      <w:proofErr w:type="spellStart"/>
+      <w:r>
+        <w:t>interceptorom</w:t>
+      </w:r>
+      <w:proofErr w:type="spellEnd"/>
+      <w:r>
+        <w:t xml:space="preserve"> za </w:t>
+      </w:r>
+      <w:proofErr w:type="spellStart"/>
+      <w:r>
+        <w:t>fetch</w:t>
+      </w:r>
+      <w:proofErr w:type="spellEnd"/>
+      <w:r>
+        <w:t xml:space="preserve"> podataka sa API-a.</w:t>
+      </w:r>
+    </w:p>
+    <w:p>
+      <w:hyperlink r:id="rId62" w:history="1">
+        <w:r>
+          <w:rPr>
+            <w:rStyle w:val="Hyperlink"/>
+          </w:rPr>
+          <w:t>https://material.angular.io/components/progress-bar/overview</w:t>
+        </w:r>
+      </w:hyperlink>
+      <w:r>
+        <w:t xml:space="preserve"> </w:t>
+      </w:r>
+    </w:p>
     <w:sectPr>
       <w:pgSz w:w="11906" w:h="16838"/>
       <w:pgMar w:top="1440" w:right="1440" w:bottom="1440" w:left="1440" w:header="708" w:footer="708" w:gutter="0"/>
@@ -3200,6 +5394,463 @@
     </w:sectPr>
   </w:body>
 </w:document>
+</file>
+
+<file path=word/numbering.xml><?xml version="1.0" encoding="utf-8"?>
+<w:numbering xmlns:wpc="http://schemas.microsoft.com/office/word/2010/wordprocessingCanvas" xmlns:cx="http://schemas.microsoft.com/office/drawing/2014/chartex" xmlns:cx1="http://schemas.microsoft.com/office/drawing/2015/9/8/chartex" xmlns:cx2="http://schemas.microsoft.com/office/drawing/2015/10/21/chartex" xmlns:cx3="http://schemas.microsoft.com/office/drawing/2016/5/9/chartex" xmlns:cx4="http://schemas.microsoft.com/office/drawing/2016/5/10/chartex" xmlns:cx5="http://schemas.microsoft.com/office/drawing/2016/5/11/chartex" xmlns:cx6="http://schemas.microsoft.com/office/drawing/2016/5/12/chartex" xmlns:cx7="http://schemas.microsoft.com/office/drawing/2016/5/13/chartex" xmlns:cx8="http://schemas.microsoft.com/office/drawing/2016/5/14/chartex" xmlns:mc="http://schemas.openxmlformats.org/markup-compatibility/2006" xmlns:aink="http://schemas.microsoft.com/office/drawing/2016/ink" xmlns:am3d="http://schemas.microsoft.com/office/drawing/2017/model3d" xmlns:o="urn:schemas-microsoft-com:office:office" xmlns:oel="http://schemas.microsoft.com/office/2019/extlst" xmlns:r="http://schemas.openxmlformats.org/officeDocument/2006/relationships" xmlns:m="http://schemas.openxmlformats.org/officeDocument/2006/math" xmlns:v="urn:schemas-microsoft-com:vml" xmlns:wp14="http://schemas.microsoft.com/office/word/2010/wordprocessingDrawing" xmlns:wp="http://schemas.openxmlformats.org/drawingml/2006/wordprocessingDrawing" xmlns:w10="urn:schemas-microsoft-com:office:word" xmlns:w="http://schemas.openxmlformats.org/wordprocessingml/2006/main" xmlns:w14="http://schemas.microsoft.com/office/word/2010/wordml" xmlns:w15="http://schemas.microsoft.com/office/word/2012/wordml" xmlns:w16cex="http://schemas.microsoft.com/office/word/2018/wordml/cex" xmlns:w16cid="http://schemas.microsoft.com/office/word/2016/wordml/cid" xmlns:w16="http://schemas.microsoft.com/office/word/2018/wordml" xmlns:w16du="http://schemas.microsoft.com/office/word/2023/wordml/word16du" xmlns:w16sdtdh="http://schemas.microsoft.com/office/word/2020/wordml/sdtdatahash" xmlns:w16se="http://schemas.microsoft.com/office/word/2015/wordml/symex" xmlns:wpg="http://schemas.microsoft.com/office/word/2010/wordprocessingGroup" xmlns:wpi="http://schemas.microsoft.com/office/word/2010/wordprocessingInk" xmlns:wne="http://schemas.microsoft.com/office/word/2006/wordml" xmlns:wps="http://schemas.microsoft.com/office/word/2010/wordprocessingShape" mc:Ignorable="w14 w15 w16se w16cid w16 w16cex w16sdtdh w16du wp14">
+  <w:abstractNum w:abstractNumId="0" w15:restartNumberingAfterBreak="0">
+    <w:nsid w:val="218512E4"/>
+    <w:multiLevelType w:val="multilevel"/>
+    <w:tmpl w:val="F570911E"/>
+    <w:lvl w:ilvl="0">
+      <w:start w:val="1"/>
+      <w:numFmt w:val="bullet"/>
+      <w:lvlText w:val=""/>
+      <w:lvlJc w:val="left"/>
+      <w:pPr>
+        <w:tabs>
+          <w:tab w:val="num" w:pos="720"/>
+        </w:tabs>
+        <w:ind w:left="720" w:hanging="360"/>
+      </w:pPr>
+      <w:rPr>
+        <w:rFonts w:ascii="Symbol" w:hAnsi="Symbol" w:hint="default"/>
+        <w:sz w:val="20"/>
+      </w:rPr>
+    </w:lvl>
+    <w:lvl w:ilvl="1" w:tentative="1">
+      <w:start w:val="1"/>
+      <w:numFmt w:val="bullet"/>
+      <w:lvlText w:val="o"/>
+      <w:lvlJc w:val="left"/>
+      <w:pPr>
+        <w:tabs>
+          <w:tab w:val="num" w:pos="1440"/>
+        </w:tabs>
+        <w:ind w:left="1440" w:hanging="360"/>
+      </w:pPr>
+      <w:rPr>
+        <w:rFonts w:ascii="Courier New" w:hAnsi="Courier New" w:hint="default"/>
+        <w:sz w:val="20"/>
+      </w:rPr>
+    </w:lvl>
+    <w:lvl w:ilvl="2" w:tentative="1">
+      <w:start w:val="1"/>
+      <w:numFmt w:val="bullet"/>
+      <w:lvlText w:val=""/>
+      <w:lvlJc w:val="left"/>
+      <w:pPr>
+        <w:tabs>
+          <w:tab w:val="num" w:pos="2160"/>
+        </w:tabs>
+        <w:ind w:left="2160" w:hanging="360"/>
+      </w:pPr>
+      <w:rPr>
+        <w:rFonts w:ascii="Wingdings" w:hAnsi="Wingdings" w:hint="default"/>
+        <w:sz w:val="20"/>
+      </w:rPr>
+    </w:lvl>
+    <w:lvl w:ilvl="3" w:tentative="1">
+      <w:start w:val="1"/>
+      <w:numFmt w:val="bullet"/>
+      <w:lvlText w:val=""/>
+      <w:lvlJc w:val="left"/>
+      <w:pPr>
+        <w:tabs>
+          <w:tab w:val="num" w:pos="2880"/>
+        </w:tabs>
+        <w:ind w:left="2880" w:hanging="360"/>
+      </w:pPr>
+      <w:rPr>
+        <w:rFonts w:ascii="Wingdings" w:hAnsi="Wingdings" w:hint="default"/>
+        <w:sz w:val="20"/>
+      </w:rPr>
+    </w:lvl>
+    <w:lvl w:ilvl="4" w:tentative="1">
+      <w:start w:val="1"/>
+      <w:numFmt w:val="bullet"/>
+      <w:lvlText w:val=""/>
+      <w:lvlJc w:val="left"/>
+      <w:pPr>
+        <w:tabs>
+          <w:tab w:val="num" w:pos="3600"/>
+        </w:tabs>
+        <w:ind w:left="3600" w:hanging="360"/>
+      </w:pPr>
+      <w:rPr>
+        <w:rFonts w:ascii="Wingdings" w:hAnsi="Wingdings" w:hint="default"/>
+        <w:sz w:val="20"/>
+      </w:rPr>
+    </w:lvl>
+    <w:lvl w:ilvl="5" w:tentative="1">
+      <w:start w:val="1"/>
+      <w:numFmt w:val="bullet"/>
+      <w:lvlText w:val=""/>
+      <w:lvlJc w:val="left"/>
+      <w:pPr>
+        <w:tabs>
+          <w:tab w:val="num" w:pos="4320"/>
+        </w:tabs>
+        <w:ind w:left="4320" w:hanging="360"/>
+      </w:pPr>
+      <w:rPr>
+        <w:rFonts w:ascii="Wingdings" w:hAnsi="Wingdings" w:hint="default"/>
+        <w:sz w:val="20"/>
+      </w:rPr>
+    </w:lvl>
+    <w:lvl w:ilvl="6" w:tentative="1">
+      <w:start w:val="1"/>
+      <w:numFmt w:val="bullet"/>
+      <w:lvlText w:val=""/>
+      <w:lvlJc w:val="left"/>
+      <w:pPr>
+        <w:tabs>
+          <w:tab w:val="num" w:pos="5040"/>
+        </w:tabs>
+        <w:ind w:left="5040" w:hanging="360"/>
+      </w:pPr>
+      <w:rPr>
+        <w:rFonts w:ascii="Wingdings" w:hAnsi="Wingdings" w:hint="default"/>
+        <w:sz w:val="20"/>
+      </w:rPr>
+    </w:lvl>
+    <w:lvl w:ilvl="7" w:tentative="1">
+      <w:start w:val="1"/>
+      <w:numFmt w:val="bullet"/>
+      <w:lvlText w:val=""/>
+      <w:lvlJc w:val="left"/>
+      <w:pPr>
+        <w:tabs>
+          <w:tab w:val="num" w:pos="5760"/>
+        </w:tabs>
+        <w:ind w:left="5760" w:hanging="360"/>
+      </w:pPr>
+      <w:rPr>
+        <w:rFonts w:ascii="Wingdings" w:hAnsi="Wingdings" w:hint="default"/>
+        <w:sz w:val="20"/>
+      </w:rPr>
+    </w:lvl>
+    <w:lvl w:ilvl="8" w:tentative="1">
+      <w:start w:val="1"/>
+      <w:numFmt w:val="bullet"/>
+      <w:lvlText w:val=""/>
+      <w:lvlJc w:val="left"/>
+      <w:pPr>
+        <w:tabs>
+          <w:tab w:val="num" w:pos="6480"/>
+        </w:tabs>
+        <w:ind w:left="6480" w:hanging="360"/>
+      </w:pPr>
+      <w:rPr>
+        <w:rFonts w:ascii="Wingdings" w:hAnsi="Wingdings" w:hint="default"/>
+        <w:sz w:val="20"/>
+      </w:rPr>
+    </w:lvl>
+  </w:abstractNum>
+  <w:abstractNum w:abstractNumId="1" w15:restartNumberingAfterBreak="0">
+    <w:nsid w:val="5ACA39BD"/>
+    <w:multiLevelType w:val="hybridMultilevel"/>
+    <w:tmpl w:val="8A8EF70E"/>
+    <w:lvl w:ilvl="0" w:tplc="3A94C372">
+      <w:start w:val="1"/>
+      <w:numFmt w:val="decimal"/>
+      <w:lvlText w:val="%1-"/>
+      <w:lvlJc w:val="left"/>
+      <w:pPr>
+        <w:ind w:left="720" w:hanging="360"/>
+      </w:pPr>
+      <w:rPr>
+        <w:rFonts w:hint="default"/>
+      </w:rPr>
+    </w:lvl>
+    <w:lvl w:ilvl="1" w:tplc="101A0019" w:tentative="1">
+      <w:start w:val="1"/>
+      <w:numFmt w:val="lowerLetter"/>
+      <w:lvlText w:val="%2."/>
+      <w:lvlJc w:val="left"/>
+      <w:pPr>
+        <w:ind w:left="1440" w:hanging="360"/>
+      </w:pPr>
+    </w:lvl>
+    <w:lvl w:ilvl="2" w:tplc="101A001B" w:tentative="1">
+      <w:start w:val="1"/>
+      <w:numFmt w:val="lowerRoman"/>
+      <w:lvlText w:val="%3."/>
+      <w:lvlJc w:val="right"/>
+      <w:pPr>
+        <w:ind w:left="2160" w:hanging="180"/>
+      </w:pPr>
+    </w:lvl>
+    <w:lvl w:ilvl="3" w:tplc="101A000F" w:tentative="1">
+      <w:start w:val="1"/>
+      <w:numFmt w:val="decimal"/>
+      <w:lvlText w:val="%4."/>
+      <w:lvlJc w:val="left"/>
+      <w:pPr>
+        <w:ind w:left="2880" w:hanging="360"/>
+      </w:pPr>
+    </w:lvl>
+    <w:lvl w:ilvl="4" w:tplc="101A0019" w:tentative="1">
+      <w:start w:val="1"/>
+      <w:numFmt w:val="lowerLetter"/>
+      <w:lvlText w:val="%5."/>
+      <w:lvlJc w:val="left"/>
+      <w:pPr>
+        <w:ind w:left="3600" w:hanging="360"/>
+      </w:pPr>
+    </w:lvl>
+    <w:lvl w:ilvl="5" w:tplc="101A001B" w:tentative="1">
+      <w:start w:val="1"/>
+      <w:numFmt w:val="lowerRoman"/>
+      <w:lvlText w:val="%6."/>
+      <w:lvlJc w:val="right"/>
+      <w:pPr>
+        <w:ind w:left="4320" w:hanging="180"/>
+      </w:pPr>
+    </w:lvl>
+    <w:lvl w:ilvl="6" w:tplc="101A000F" w:tentative="1">
+      <w:start w:val="1"/>
+      <w:numFmt w:val="decimal"/>
+      <w:lvlText w:val="%7."/>
+      <w:lvlJc w:val="left"/>
+      <w:pPr>
+        <w:ind w:left="5040" w:hanging="360"/>
+      </w:pPr>
+    </w:lvl>
+    <w:lvl w:ilvl="7" w:tplc="101A0019" w:tentative="1">
+      <w:start w:val="1"/>
+      <w:numFmt w:val="lowerLetter"/>
+      <w:lvlText w:val="%8."/>
+      <w:lvlJc w:val="left"/>
+      <w:pPr>
+        <w:ind w:left="5760" w:hanging="360"/>
+      </w:pPr>
+    </w:lvl>
+    <w:lvl w:ilvl="8" w:tplc="101A001B" w:tentative="1">
+      <w:start w:val="1"/>
+      <w:numFmt w:val="lowerRoman"/>
+      <w:lvlText w:val="%9."/>
+      <w:lvlJc w:val="right"/>
+      <w:pPr>
+        <w:ind w:left="6480" w:hanging="180"/>
+      </w:pPr>
+    </w:lvl>
+  </w:abstractNum>
+  <w:abstractNum w:abstractNumId="2" w15:restartNumberingAfterBreak="0">
+    <w:nsid w:val="63882C2F"/>
+    <w:multiLevelType w:val="hybridMultilevel"/>
+    <w:tmpl w:val="9C06FC68"/>
+    <w:lvl w:ilvl="0" w:tplc="08AC191C">
+      <w:start w:val="1"/>
+      <w:numFmt w:val="bullet"/>
+      <w:lvlText w:val="-"/>
+      <w:lvlJc w:val="left"/>
+      <w:pPr>
+        <w:ind w:left="720" w:hanging="360"/>
+      </w:pPr>
+      <w:rPr>
+        <w:rFonts w:ascii="Aptos" w:eastAsiaTheme="minorHAnsi" w:hAnsi="Aptos" w:cstheme="minorBidi" w:hint="default"/>
+      </w:rPr>
+    </w:lvl>
+    <w:lvl w:ilvl="1" w:tplc="101A0003" w:tentative="1">
+      <w:start w:val="1"/>
+      <w:numFmt w:val="bullet"/>
+      <w:lvlText w:val="o"/>
+      <w:lvlJc w:val="left"/>
+      <w:pPr>
+        <w:ind w:left="1440" w:hanging="360"/>
+      </w:pPr>
+      <w:rPr>
+        <w:rFonts w:ascii="Courier New" w:hAnsi="Courier New" w:cs="Courier New" w:hint="default"/>
+      </w:rPr>
+    </w:lvl>
+    <w:lvl w:ilvl="2" w:tplc="101A0005" w:tentative="1">
+      <w:start w:val="1"/>
+      <w:numFmt w:val="bullet"/>
+      <w:lvlText w:val=""/>
+      <w:lvlJc w:val="left"/>
+      <w:pPr>
+        <w:ind w:left="2160" w:hanging="360"/>
+      </w:pPr>
+      <w:rPr>
+        <w:rFonts w:ascii="Wingdings" w:hAnsi="Wingdings" w:hint="default"/>
+      </w:rPr>
+    </w:lvl>
+    <w:lvl w:ilvl="3" w:tplc="101A0001" w:tentative="1">
+      <w:start w:val="1"/>
+      <w:numFmt w:val="bullet"/>
+      <w:lvlText w:val=""/>
+      <w:lvlJc w:val="left"/>
+      <w:pPr>
+        <w:ind w:left="2880" w:hanging="360"/>
+      </w:pPr>
+      <w:rPr>
+        <w:rFonts w:ascii="Symbol" w:hAnsi="Symbol" w:hint="default"/>
+      </w:rPr>
+    </w:lvl>
+    <w:lvl w:ilvl="4" w:tplc="101A0003" w:tentative="1">
+      <w:start w:val="1"/>
+      <w:numFmt w:val="bullet"/>
+      <w:lvlText w:val="o"/>
+      <w:lvlJc w:val="left"/>
+      <w:pPr>
+        <w:ind w:left="3600" w:hanging="360"/>
+      </w:pPr>
+      <w:rPr>
+        <w:rFonts w:ascii="Courier New" w:hAnsi="Courier New" w:cs="Courier New" w:hint="default"/>
+      </w:rPr>
+    </w:lvl>
+    <w:lvl w:ilvl="5" w:tplc="101A0005" w:tentative="1">
+      <w:start w:val="1"/>
+      <w:numFmt w:val="bullet"/>
+      <w:lvlText w:val=""/>
+      <w:lvlJc w:val="left"/>
+      <w:pPr>
+        <w:ind w:left="4320" w:hanging="360"/>
+      </w:pPr>
+      <w:rPr>
+        <w:rFonts w:ascii="Wingdings" w:hAnsi="Wingdings" w:hint="default"/>
+      </w:rPr>
+    </w:lvl>
+    <w:lvl w:ilvl="6" w:tplc="101A0001" w:tentative="1">
+      <w:start w:val="1"/>
+      <w:numFmt w:val="bullet"/>
+      <w:lvlText w:val=""/>
+      <w:lvlJc w:val="left"/>
+      <w:pPr>
+        <w:ind w:left="5040" w:hanging="360"/>
+      </w:pPr>
+      <w:rPr>
+        <w:rFonts w:ascii="Symbol" w:hAnsi="Symbol" w:hint="default"/>
+      </w:rPr>
+    </w:lvl>
+    <w:lvl w:ilvl="7" w:tplc="101A0003" w:tentative="1">
+      <w:start w:val="1"/>
+      <w:numFmt w:val="bullet"/>
+      <w:lvlText w:val="o"/>
+      <w:lvlJc w:val="left"/>
+      <w:pPr>
+        <w:ind w:left="5760" w:hanging="360"/>
+      </w:pPr>
+      <w:rPr>
+        <w:rFonts w:ascii="Courier New" w:hAnsi="Courier New" w:cs="Courier New" w:hint="default"/>
+      </w:rPr>
+    </w:lvl>
+    <w:lvl w:ilvl="8" w:tplc="101A0005" w:tentative="1">
+      <w:start w:val="1"/>
+      <w:numFmt w:val="bullet"/>
+      <w:lvlText w:val=""/>
+      <w:lvlJc w:val="left"/>
+      <w:pPr>
+        <w:ind w:left="6480" w:hanging="360"/>
+      </w:pPr>
+      <w:rPr>
+        <w:rFonts w:ascii="Wingdings" w:hAnsi="Wingdings" w:hint="default"/>
+      </w:rPr>
+    </w:lvl>
+  </w:abstractNum>
+  <w:abstractNum w:abstractNumId="3" w15:restartNumberingAfterBreak="0">
+    <w:nsid w:val="77501CC7"/>
+    <w:multiLevelType w:val="hybridMultilevel"/>
+    <w:tmpl w:val="2ECEF2A2"/>
+    <w:lvl w:ilvl="0" w:tplc="101A0001">
+      <w:start w:val="1"/>
+      <w:numFmt w:val="bullet"/>
+      <w:lvlText w:val=""/>
+      <w:lvlJc w:val="left"/>
+      <w:pPr>
+        <w:ind w:left="720" w:hanging="360"/>
+      </w:pPr>
+      <w:rPr>
+        <w:rFonts w:ascii="Symbol" w:hAnsi="Symbol" w:hint="default"/>
+      </w:rPr>
+    </w:lvl>
+    <w:lvl w:ilvl="1" w:tplc="FFFFFFFF" w:tentative="1">
+      <w:start w:val="1"/>
+      <w:numFmt w:val="lowerLetter"/>
+      <w:lvlText w:val="%2."/>
+      <w:lvlJc w:val="left"/>
+      <w:pPr>
+        <w:ind w:left="1440" w:hanging="360"/>
+      </w:pPr>
+    </w:lvl>
+    <w:lvl w:ilvl="2" w:tplc="FFFFFFFF" w:tentative="1">
+      <w:start w:val="1"/>
+      <w:numFmt w:val="lowerRoman"/>
+      <w:lvlText w:val="%3."/>
+      <w:lvlJc w:val="right"/>
+      <w:pPr>
+        <w:ind w:left="2160" w:hanging="180"/>
+      </w:pPr>
+    </w:lvl>
+    <w:lvl w:ilvl="3" w:tplc="FFFFFFFF" w:tentative="1">
+      <w:start w:val="1"/>
+      <w:numFmt w:val="decimal"/>
+      <w:lvlText w:val="%4."/>
+      <w:lvlJc w:val="left"/>
+      <w:pPr>
+        <w:ind w:left="2880" w:hanging="360"/>
+      </w:pPr>
+    </w:lvl>
+    <w:lvl w:ilvl="4" w:tplc="FFFFFFFF" w:tentative="1">
+      <w:start w:val="1"/>
+      <w:numFmt w:val="lowerLetter"/>
+      <w:lvlText w:val="%5."/>
+      <w:lvlJc w:val="left"/>
+      <w:pPr>
+        <w:ind w:left="3600" w:hanging="360"/>
+      </w:pPr>
+    </w:lvl>
+    <w:lvl w:ilvl="5" w:tplc="FFFFFFFF" w:tentative="1">
+      <w:start w:val="1"/>
+      <w:numFmt w:val="lowerRoman"/>
+      <w:lvlText w:val="%6."/>
+      <w:lvlJc w:val="right"/>
+      <w:pPr>
+        <w:ind w:left="4320" w:hanging="180"/>
+      </w:pPr>
+    </w:lvl>
+    <w:lvl w:ilvl="6" w:tplc="FFFFFFFF" w:tentative="1">
+      <w:start w:val="1"/>
+      <w:numFmt w:val="decimal"/>
+      <w:lvlText w:val="%7."/>
+      <w:lvlJc w:val="left"/>
+      <w:pPr>
+        <w:ind w:left="5040" w:hanging="360"/>
+      </w:pPr>
+    </w:lvl>
+    <w:lvl w:ilvl="7" w:tplc="FFFFFFFF" w:tentative="1">
+      <w:start w:val="1"/>
+      <w:numFmt w:val="lowerLetter"/>
+      <w:lvlText w:val="%8."/>
+      <w:lvlJc w:val="left"/>
+      <w:pPr>
+        <w:ind w:left="5760" w:hanging="360"/>
+      </w:pPr>
+    </w:lvl>
+    <w:lvl w:ilvl="8" w:tplc="FFFFFFFF" w:tentative="1">
+      <w:start w:val="1"/>
+      <w:numFmt w:val="lowerRoman"/>
+      <w:lvlText w:val="%9."/>
+      <w:lvlJc w:val="right"/>
+      <w:pPr>
+        <w:ind w:left="6480" w:hanging="180"/>
+      </w:pPr>
+    </w:lvl>
+  </w:abstractNum>
+  <w:num w:numId="1" w16cid:durableId="1290548992">
+    <w:abstractNumId w:val="0"/>
+  </w:num>
+  <w:num w:numId="2" w16cid:durableId="1409886627">
+    <w:abstractNumId w:val="1"/>
+  </w:num>
+  <w:num w:numId="3" w16cid:durableId="926500138">
+    <w:abstractNumId w:val="3"/>
+  </w:num>
+  <w:num w:numId="4" w16cid:durableId="479737465">
+    <w:abstractNumId w:val="2"/>
+  </w:num>
+</w:numbering>
 </file>
 
 <file path=word/styles.xml><?xml version="1.0" encoding="utf-8"?>
@@ -3602,6 +6253,7 @@
   <w:style w:type="paragraph" w:default="1" w:styleId="Normal">
     <w:name w:val="Normal"/>
     <w:qFormat/>
+    <w:rsid w:val="00BC660A"/>
   </w:style>
   <w:style w:type="paragraph" w:styleId="Heading1">
     <w:name w:val="heading 1"/>
@@ -4137,6 +6789,29 @@
       </w:tblBorders>
     </w:tblPr>
   </w:style>
+  <w:style w:type="character" w:styleId="Hyperlink">
+    <w:name w:val="Hyperlink"/>
+    <w:basedOn w:val="DefaultParagraphFont"/>
+    <w:uiPriority w:val="99"/>
+    <w:unhideWhenUsed/>
+    <w:rsid w:val="00511D1A"/>
+    <w:rPr>
+      <w:color w:val="467886" w:themeColor="hyperlink"/>
+      <w:u w:val="single"/>
+    </w:rPr>
+  </w:style>
+  <w:style w:type="character" w:styleId="UnresolvedMention">
+    <w:name w:val="Unresolved Mention"/>
+    <w:basedOn w:val="DefaultParagraphFont"/>
+    <w:uiPriority w:val="99"/>
+    <w:semiHidden/>
+    <w:unhideWhenUsed/>
+    <w:rsid w:val="00511D1A"/>
+    <w:rPr>
+      <w:color w:val="605E5C"/>
+      <w:shd w:val="clear" w:color="auto" w:fill="E1DFDD"/>
+    </w:rPr>
+  </w:style>
 </w:styles>
 </file>
 

</xml_diff>